<commit_message>
Appending time required for a student to handle an assignment.
</commit_message>
<xml_diff>
--- a/Documentacion.docx
+++ b/Documentacion.docx
@@ -12,8 +12,10 @@
           <w:sz w:val="40"/>
           <w:szCs w:val="40"/>
           <w:u w:val="single"/>
-        </w:rPr>
-      </w:pPr>
+          <w:lang w:val="es-AR"/>
+        </w:rPr>
+      </w:pPr>
+      <w:proofErr w:type="spellStart"/>
       <w:r>
         <w:rPr>
           <w:rFonts w:ascii="Montserrat" w:hAnsi="Montserrat"/>
@@ -22,9 +24,89 @@
           <w:sz w:val="40"/>
           <w:szCs w:val="40"/>
           <w:u w:val="single"/>
-        </w:rPr>
-        <w:t>Course Approve Detection Classifier</w:t>
-      </w:r>
+          <w:lang w:val="es-AR"/>
+        </w:rPr>
+        <w:t>Course</w:t>
+      </w:r>
+      <w:proofErr w:type="spellEnd"/>
+      <w:r>
+        <w:rPr>
+          <w:rFonts w:ascii="Montserrat" w:hAnsi="Montserrat"/>
+          <w:b/>
+          <w:bCs/>
+          <w:sz w:val="40"/>
+          <w:szCs w:val="40"/>
+          <w:u w:val="single"/>
+          <w:lang w:val="es-AR"/>
+        </w:rPr>
+        <w:t xml:space="preserve"> </w:t>
+      </w:r>
+      <w:proofErr w:type="spellStart"/>
+      <w:r>
+        <w:rPr>
+          <w:rFonts w:ascii="Montserrat" w:hAnsi="Montserrat"/>
+          <w:b/>
+          <w:bCs/>
+          <w:sz w:val="40"/>
+          <w:szCs w:val="40"/>
+          <w:u w:val="single"/>
+          <w:lang w:val="es-AR"/>
+        </w:rPr>
+        <w:t>Approve</w:t>
+      </w:r>
+      <w:proofErr w:type="spellEnd"/>
+      <w:r>
+        <w:rPr>
+          <w:rFonts w:ascii="Montserrat" w:hAnsi="Montserrat"/>
+          <w:b/>
+          <w:bCs/>
+          <w:sz w:val="40"/>
+          <w:szCs w:val="40"/>
+          <w:u w:val="single"/>
+          <w:lang w:val="es-AR"/>
+        </w:rPr>
+        <w:t xml:space="preserve"> </w:t>
+      </w:r>
+      <w:proofErr w:type="spellStart"/>
+      <w:r>
+        <w:rPr>
+          <w:rFonts w:ascii="Montserrat" w:hAnsi="Montserrat"/>
+          <w:b/>
+          <w:bCs/>
+          <w:sz w:val="40"/>
+          <w:szCs w:val="40"/>
+          <w:u w:val="single"/>
+          <w:lang w:val="es-AR"/>
+        </w:rPr>
+        <w:t>Detection</w:t>
+      </w:r>
+      <w:proofErr w:type="spellEnd"/>
+      <w:r>
+        <w:rPr>
+          <w:rFonts w:ascii="Montserrat" w:hAnsi="Montserrat"/>
+          <w:b/>
+          <w:bCs/>
+          <w:sz w:val="40"/>
+          <w:szCs w:val="40"/>
+          <w:u w:val="single"/>
+          <w:lang w:val="es-AR"/>
+        </w:rPr>
+        <w:t xml:space="preserve"> </w:t>
+      </w:r>
+      <w:proofErr w:type="spellStart"/>
+      <w:r>
+        <w:rPr>
+          <w:rFonts w:ascii="Montserrat" w:hAnsi="Montserrat"/>
+          <w:b/>
+          <w:bCs/>
+          <w:sz w:val="40"/>
+          <w:szCs w:val="40"/>
+          <w:u w:val="single"/>
+          <w:lang w:val="es-AR"/>
+        </w:rPr>
+        <w:t>Classifier</w:t>
+      </w:r>
+      <w:proofErr w:type="spellEnd"/>
     </w:p>
     <w:p>
       <w:pPr>
@@ -336,15 +418,13 @@
         </w:rPr>
         <w:t xml:space="preserve">Por lo </w:t>
       </w:r>
-      <w:proofErr w:type="gramStart"/>
-      <w:r>
-        <w:rPr>
-          <w:rFonts w:ascii="Montserrat" w:hAnsi="Montserrat"/>
-          <w:lang w:val="es-AR"/>
-        </w:rPr>
-        <w:t>tanto</w:t>
-      </w:r>
-      <w:proofErr w:type="gramEnd"/>
+      <w:r>
+        <w:rPr>
+          <w:rFonts w:ascii="Montserrat" w:hAnsi="Montserrat"/>
+          <w:lang w:val="es-AR"/>
+        </w:rPr>
+        <w:t>tanto,</w:t>
+      </w:r>
       <w:r>
         <w:rPr>
           <w:rFonts w:ascii="Montserrat" w:hAnsi="Montserrat"/>
@@ -471,6 +551,7 @@
           <w:bCs/>
           <w:sz w:val="36"/>
           <w:szCs w:val="36"/>
+          <w:lang w:val="es-AR"/>
         </w:rPr>
       </w:pPr>
       <w:r>
@@ -480,8 +561,33 @@
           <w:bCs/>
           <w:sz w:val="36"/>
           <w:szCs w:val="36"/>
-        </w:rPr>
-        <w:t>Data Wrangling:</w:t>
+          <w:lang w:val="es-AR"/>
+        </w:rPr>
+        <w:t xml:space="preserve">Data </w:t>
+      </w:r>
+      <w:proofErr w:type="spellStart"/>
+      <w:r>
+        <w:rPr>
+          <w:rFonts w:ascii="Montserrat" w:hAnsi="Montserrat"/>
+          <w:b/>
+          <w:bCs/>
+          <w:sz w:val="36"/>
+          <w:szCs w:val="36"/>
+          <w:lang w:val="es-AR"/>
+        </w:rPr>
+        <w:t>Wrangling</w:t>
+      </w:r>
+      <w:proofErr w:type="spellEnd"/>
+      <w:r>
+        <w:rPr>
+          <w:rFonts w:ascii="Montserrat" w:hAnsi="Montserrat"/>
+          <w:b/>
+          <w:bCs/>
+          <w:sz w:val="36"/>
+          <w:szCs w:val="36"/>
+          <w:lang w:val="es-AR"/>
+        </w:rPr>
+        <w:t>:</w:t>
       </w:r>
     </w:p>
     <w:p>
@@ -935,6 +1041,7 @@
       <w:r>
         <w:rPr>
           <w:rFonts w:ascii="Montserrat" w:hAnsi="Montserrat"/>
+          <w:noProof/>
           <w:lang w:val="es-AR"/>
         </w:rPr>
         <w:drawing>
@@ -1003,6 +1110,7 @@
       <w:r>
         <w:rPr>
           <w:rFonts w:ascii="Montserrat" w:hAnsi="Montserrat"/>
+          <w:noProof/>
           <w:lang w:val="es-AR"/>
         </w:rPr>
         <w:drawing>
@@ -1665,6 +1773,7 @@
       <w:r>
         <w:rPr>
           <w:rFonts w:ascii="Montserrat" w:hAnsi="Montserrat"/>
+          <w:noProof/>
           <w:lang w:val="es-AR"/>
         </w:rPr>
         <w:drawing>
@@ -1813,7 +1922,21 @@
           <w:rFonts w:ascii="Montserrat" w:hAnsi="Montserrat"/>
           <w:lang w:val="es-AR"/>
         </w:rPr>
-        <w:t xml:space="preserve">las tareas que los distintos alumnos entregaban se utilizo la variable </w:t>
+        <w:t xml:space="preserve">las tareas que los distintos alumnos entregaban se </w:t>
+      </w:r>
+      <w:r>
+        <w:rPr>
+          <w:rFonts w:ascii="Montserrat" w:hAnsi="Montserrat"/>
+          <w:lang w:val="es-AR"/>
+        </w:rPr>
+        <w:t>utilizó</w:t>
+      </w:r>
+      <w:r>
+        <w:rPr>
+          <w:rFonts w:ascii="Montserrat" w:hAnsi="Montserrat"/>
+          <w:lang w:val="es-AR"/>
+        </w:rPr>
+        <w:t xml:space="preserve"> la variable </w:t>
       </w:r>
       <w:proofErr w:type="spellStart"/>
       <w:r>
@@ -1889,7 +2012,21 @@
           <w:rFonts w:ascii="Montserrat" w:hAnsi="Montserrat"/>
           <w:lang w:val="es-AR"/>
         </w:rPr>
-        <w:t xml:space="preserve"> por una materia se los </w:t>
+        <w:t xml:space="preserve"> </w:t>
+      </w:r>
+      <w:r>
+        <w:rPr>
+          <w:rFonts w:ascii="Montserrat" w:hAnsi="Montserrat"/>
+          <w:lang w:val="es-AR"/>
+        </w:rPr>
+        <w:t>en</w:t>
+      </w:r>
+      <w:r>
+        <w:rPr>
+          <w:rFonts w:ascii="Montserrat" w:hAnsi="Montserrat"/>
+          <w:lang w:val="es-AR"/>
+        </w:rPr>
+        <w:t xml:space="preserve"> una materia se los </w:t>
       </w:r>
       <w:proofErr w:type="spellStart"/>
       <w:r>
@@ -1932,7 +2069,21 @@
           <w:rFonts w:ascii="Montserrat" w:hAnsi="Montserrat"/>
           <w:lang w:val="es-AR"/>
         </w:rPr>
-        <w:t xml:space="preserve">1 </w:t>
+        <w:t>1</w:t>
+      </w:r>
+      <w:r>
+        <w:rPr>
+          <w:rFonts w:ascii="Montserrat" w:hAnsi="Montserrat"/>
+          <w:lang w:val="es-AR"/>
+        </w:rPr>
+        <w:t xml:space="preserve"> a n (n siendo un numero entero)</w:t>
+      </w:r>
+      <w:r>
+        <w:rPr>
+          <w:rFonts w:ascii="Montserrat" w:hAnsi="Montserrat"/>
+          <w:lang w:val="es-AR"/>
+        </w:rPr>
+        <w:t xml:space="preserve"> </w:t>
       </w:r>
       <w:r>
         <w:rPr>
@@ -1940,7 +2091,28 @@
           <w:lang w:val="es-AR"/>
         </w:rPr>
         <w:softHyphen/>
-        <w:t>– Si el trabajo practico se asigno en la materia y el alumno lo entrego.</w:t>
+        <w:t>– Si el trabajo practico se asigno en la materia y el alumno lo entrego</w:t>
+      </w:r>
+      <w:r>
+        <w:rPr>
+          <w:rFonts w:ascii="Montserrat" w:hAnsi="Montserrat"/>
+          <w:lang w:val="es-AR"/>
+        </w:rPr>
+        <w:t>. Si u</w:t>
+      </w:r>
+      <w:r>
+        <w:rPr>
+          <w:rFonts w:ascii="Montserrat" w:hAnsi="Montserrat"/>
+          <w:lang w:val="es-AR"/>
+        </w:rPr>
+        <w:t xml:space="preserve">n trabajo practico era entregado varias veces </w:t>
+      </w:r>
+      <w:r>
+        <w:rPr>
+          <w:rFonts w:ascii="Montserrat" w:hAnsi="Montserrat"/>
+          <w:lang w:val="es-AR"/>
+        </w:rPr>
+        <w:t>n se correspondía con la cantidad de veces.</w:t>
       </w:r>
     </w:p>
     <w:p>
@@ -1977,6 +2149,7 @@
       </w:pPr>
       <w:r>
         <w:rPr>
+          <w:noProof/>
           <w:lang w:val="es-AR"/>
         </w:rPr>
         <w:drawing>
@@ -2045,11 +2218,79 @@
     </w:p>
     <w:p>
       <w:pPr>
-        <w:rPr>
-          <w:rFonts w:ascii="Montserrat" w:hAnsi="Montserrat"/>
-          <w:lang w:val="es-AR"/>
-        </w:rPr>
-      </w:pPr>
+        <w:ind w:left="708"/>
+        <w:rPr>
+          <w:rFonts w:ascii="Montserrat" w:hAnsi="Montserrat"/>
+          <w:lang w:val="es-AR"/>
+        </w:rPr>
+      </w:pPr>
+    </w:p>
+    <w:p>
+      <w:pPr>
+        <w:ind w:firstLine="708"/>
+        <w:rPr>
+          <w:rFonts w:ascii="Montserrat" w:hAnsi="Montserrat"/>
+          <w:lang w:val="es-AR"/>
+        </w:rPr>
+      </w:pPr>
+      <w:r>
+        <w:rPr>
+          <w:rFonts w:ascii="Montserrat" w:hAnsi="Montserrat"/>
+          <w:lang w:val="es-AR"/>
+        </w:rPr>
+        <w:t xml:space="preserve">Aplicando la misma lógica que para lo anterior </w:t>
+      </w:r>
+      <w:r>
+        <w:rPr>
+          <w:rFonts w:ascii="Montserrat" w:hAnsi="Montserrat"/>
+          <w:lang w:val="es-AR"/>
+        </w:rPr>
+        <w:t>obtuve</w:t>
+      </w:r>
+      <w:r>
+        <w:rPr>
+          <w:rFonts w:ascii="Montserrat" w:hAnsi="Montserrat"/>
+          <w:lang w:val="es-AR"/>
+        </w:rPr>
+        <w:t xml:space="preserve"> también el </w:t>
+      </w:r>
+      <w:r>
+        <w:rPr>
+          <w:rFonts w:ascii="Montserrat" w:hAnsi="Montserrat"/>
+          <w:b/>
+          <w:bCs/>
+          <w:lang w:val="es-AR"/>
+        </w:rPr>
+        <w:t>puntaje</w:t>
+      </w:r>
+      <w:r>
+        <w:rPr>
+          <w:rFonts w:ascii="Montserrat" w:hAnsi="Montserrat"/>
+          <w:lang w:val="es-AR"/>
+        </w:rPr>
+        <w:t xml:space="preserve"> que</w:t>
+      </w:r>
+      <w:r>
+        <w:rPr>
+          <w:rFonts w:ascii="Montserrat" w:hAnsi="Montserrat"/>
+          <w:lang w:val="es-AR"/>
+        </w:rPr>
+        <w:t xml:space="preserve"> </w:t>
+      </w:r>
+      <w:r>
+        <w:rPr>
+          <w:rFonts w:ascii="Montserrat" w:hAnsi="Montserrat"/>
+          <w:lang w:val="es-AR"/>
+        </w:rPr>
+        <w:t>cada alumno obtuvo en la entrega de cada trabajo.</w:t>
+      </w:r>
+      <w:r>
+        <w:rPr>
+          <w:rFonts w:ascii="Montserrat" w:hAnsi="Montserrat"/>
+          <w:lang w:val="es-AR"/>
+        </w:rPr>
+        <w:t xml:space="preserve"> </w:t>
+      </w:r>
     </w:p>
     <w:sectPr>
       <w:pgSz w:w="11906" w:h="16838"/>

</xml_diff>

<commit_message>
Continuando con la documentacion.
</commit_message>
<xml_diff>
--- a/Documentacion.docx
+++ b/Documentacion.docx
@@ -15,7 +15,6 @@
           <w:lang w:val="es-AR"/>
         </w:rPr>
       </w:pPr>
-      <w:proofErr w:type="spellStart"/>
       <w:r>
         <w:rPr>
           <w:rFonts w:ascii="Montserrat" w:hAnsi="Montserrat"/>
@@ -26,87 +25,410 @@
           <w:u w:val="single"/>
           <w:lang w:val="es-AR"/>
         </w:rPr>
-        <w:t>Course</w:t>
-      </w:r>
-      <w:proofErr w:type="spellEnd"/>
-      <w:r>
-        <w:rPr>
-          <w:rFonts w:ascii="Montserrat" w:hAnsi="Montserrat"/>
-          <w:b/>
-          <w:bCs/>
-          <w:sz w:val="40"/>
-          <w:szCs w:val="40"/>
+        <w:t>Course Approve Detection Classifier</w:t>
+      </w:r>
+    </w:p>
+    <w:p>
+      <w:pPr>
+        <w:ind w:firstLine="708"/>
+        <w:rPr>
+          <w:rFonts w:ascii="Montserrat" w:hAnsi="Montserrat"/>
+          <w:lang w:val="es-AR"/>
+        </w:rPr>
+      </w:pPr>
+      <w:r>
+        <w:rPr>
+          <w:rFonts w:ascii="Montserrat" w:hAnsi="Montserrat"/>
+          <w:lang w:val="es-AR"/>
+        </w:rPr>
+        <w:t xml:space="preserve">En este archivo se </w:t>
+      </w:r>
+      <w:r>
+        <w:rPr>
+          <w:rFonts w:ascii="Montserrat" w:hAnsi="Montserrat"/>
+          <w:lang w:val="es-AR"/>
+        </w:rPr>
+        <w:t>explicará</w:t>
+      </w:r>
+      <w:r>
+        <w:rPr>
+          <w:rFonts w:ascii="Montserrat" w:hAnsi="Montserrat"/>
+          <w:lang w:val="es-AR"/>
+        </w:rPr>
+        <w:t xml:space="preserve"> el proceso </w:t>
+      </w:r>
+      <w:r>
+        <w:rPr>
+          <w:rFonts w:ascii="Montserrat" w:hAnsi="Montserrat"/>
+          <w:lang w:val="es-AR"/>
+        </w:rPr>
+        <w:t xml:space="preserve">y la lógica que se empleo para resolver el </w:t>
+      </w:r>
+      <w:r>
+        <w:rPr>
+          <w:rFonts w:ascii="Montserrat" w:hAnsi="Montserrat"/>
+          <w:lang w:val="es-AR"/>
+        </w:rPr>
+        <w:t>ejercicio desafío</w:t>
+      </w:r>
+      <w:r>
+        <w:rPr>
+          <w:rFonts w:ascii="Montserrat" w:hAnsi="Montserrat"/>
+          <w:lang w:val="es-AR"/>
+        </w:rPr>
+        <w:t xml:space="preserve"> que se me propuso</w:t>
+      </w:r>
+      <w:r>
+        <w:rPr>
+          <w:rFonts w:ascii="Montserrat" w:hAnsi="Montserrat"/>
+          <w:lang w:val="es-AR"/>
+        </w:rPr>
+        <w:t>.</w:t>
+      </w:r>
+    </w:p>
+    <w:p>
+      <w:pPr>
+        <w:ind w:firstLine="708"/>
+        <w:rPr>
+          <w:rFonts w:ascii="Montserrat" w:hAnsi="Montserrat"/>
+          <w:lang w:val="es-AR"/>
+        </w:rPr>
+      </w:pPr>
+      <w:r>
+        <w:rPr>
+          <w:rFonts w:ascii="Montserrat" w:hAnsi="Montserrat"/>
+          <w:lang w:val="es-AR"/>
+        </w:rPr>
+        <w:t xml:space="preserve">Se </w:t>
+      </w:r>
+      <w:r>
+        <w:rPr>
+          <w:rFonts w:ascii="Montserrat" w:hAnsi="Montserrat"/>
+          <w:lang w:val="es-AR"/>
+        </w:rPr>
+        <w:t>comenzó con el ejercicio propuesto realizando un pequeño EDA con las distintas variables presentes en el CSV. Se vio la distribución de todas las variables, los posibles valores que estas podían tomar y el tipo de datos que contenían las distintas columnas</w:t>
+      </w:r>
+      <w:r>
+        <w:rPr>
+          <w:rFonts w:ascii="Montserrat" w:hAnsi="Montserrat"/>
+          <w:lang w:val="es-AR"/>
+        </w:rPr>
+        <w:t xml:space="preserve">, </w:t>
+      </w:r>
+      <w:r>
+        <w:rPr>
+          <w:rFonts w:ascii="Montserrat" w:hAnsi="Montserrat"/>
+          <w:lang w:val="es-AR"/>
+        </w:rPr>
+        <w:t xml:space="preserve">sin perder de vista </w:t>
+      </w:r>
+      <w:r>
+        <w:rPr>
+          <w:rFonts w:ascii="Montserrat" w:hAnsi="Montserrat"/>
+          <w:lang w:val="es-AR"/>
+        </w:rPr>
+        <w:t>el problema a resolver</w:t>
+      </w:r>
+      <w:r>
+        <w:rPr>
+          <w:rFonts w:ascii="Montserrat" w:hAnsi="Montserrat"/>
+          <w:lang w:val="es-AR"/>
+        </w:rPr>
+        <w:t>.</w:t>
+      </w:r>
+    </w:p>
+    <w:p>
+      <w:pPr>
+        <w:ind w:firstLine="708"/>
+        <w:rPr>
+          <w:rFonts w:ascii="Montserrat" w:hAnsi="Montserrat"/>
+          <w:lang w:val="es-AR"/>
+        </w:rPr>
+      </w:pPr>
+      <w:r>
+        <w:rPr>
+          <w:rFonts w:ascii="Montserrat" w:hAnsi="Montserrat"/>
+          <w:b/>
+          <w:bCs/>
+          <w:lang w:val="es-AR"/>
+        </w:rPr>
+        <w:t xml:space="preserve">Consideración: </w:t>
+      </w:r>
+      <w:r>
+        <w:rPr>
+          <w:rFonts w:ascii="Montserrat" w:hAnsi="Montserrat"/>
+          <w:lang w:val="es-AR"/>
+        </w:rPr>
+        <w:t xml:space="preserve">Algo importante a mencionar antes de comenzar </w:t>
+      </w:r>
+      <w:r>
+        <w:rPr>
+          <w:rFonts w:ascii="Montserrat" w:hAnsi="Montserrat"/>
+          <w:lang w:val="es-AR"/>
+        </w:rPr>
+        <w:t xml:space="preserve">a detallar el proceso de transformación de los datos, es que, en </w:t>
+      </w:r>
+      <w:r>
+        <w:rPr>
+          <w:rFonts w:ascii="Montserrat" w:hAnsi="Montserrat"/>
+          <w:lang w:val="es-AR"/>
+        </w:rPr>
+        <w:t xml:space="preserve">la consigna pude ver que se </w:t>
+      </w:r>
+      <w:r>
+        <w:rPr>
+          <w:rFonts w:ascii="Montserrat" w:hAnsi="Montserrat"/>
+          <w:lang w:val="es-AR"/>
+        </w:rPr>
+        <w:t>pedía</w:t>
+      </w:r>
+      <w:r>
+        <w:rPr>
+          <w:rFonts w:ascii="Montserrat" w:hAnsi="Montserrat"/>
+          <w:lang w:val="es-AR"/>
+        </w:rPr>
+        <w:t xml:space="preserve"> realizar un índice compuesto por el </w:t>
+      </w:r>
+      <w:r>
+        <w:rPr>
+          <w:rFonts w:ascii="Montserrat" w:hAnsi="Montserrat"/>
+          <w:b/>
+          <w:bCs/>
           <w:u w:val="single"/>
           <w:lang w:val="es-AR"/>
         </w:rPr>
+        <w:t>id alumno</w:t>
+      </w:r>
+      <w:r>
+        <w:rPr>
+          <w:rFonts w:ascii="Montserrat" w:hAnsi="Montserrat"/>
+          <w:lang w:val="es-AR"/>
+        </w:rPr>
+        <w:t xml:space="preserve"> / </w:t>
+      </w:r>
+      <w:r>
+        <w:rPr>
+          <w:rFonts w:ascii="Montserrat" w:hAnsi="Montserrat"/>
+          <w:b/>
+          <w:bCs/>
+          <w:u w:val="single"/>
+          <w:lang w:val="es-AR"/>
+        </w:rPr>
+        <w:t>id materia</w:t>
+      </w:r>
+      <w:r>
+        <w:rPr>
+          <w:rFonts w:ascii="Montserrat" w:hAnsi="Montserrat"/>
+          <w:lang w:val="es-AR"/>
+        </w:rPr>
+        <w:t xml:space="preserve"> / </w:t>
+      </w:r>
+      <w:r>
+        <w:rPr>
+          <w:rFonts w:ascii="Montserrat" w:hAnsi="Montserrat"/>
+          <w:b/>
+          <w:bCs/>
+          <w:u w:val="single"/>
+          <w:lang w:val="es-AR"/>
+        </w:rPr>
+        <w:t>partición</w:t>
+      </w:r>
+      <w:r>
+        <w:rPr>
+          <w:rFonts w:ascii="Montserrat" w:hAnsi="Montserrat"/>
+          <w:lang w:val="es-AR"/>
+        </w:rPr>
+        <w:t xml:space="preserve">. Si bien dada la naturaleza de los datos esto parecía ser lo </w:t>
+      </w:r>
+      <w:r>
+        <w:rPr>
+          <w:rFonts w:ascii="Montserrat" w:hAnsi="Montserrat"/>
+          <w:lang w:val="es-AR"/>
+        </w:rPr>
+        <w:t>más</w:t>
+      </w:r>
+      <w:r>
+        <w:rPr>
+          <w:rFonts w:ascii="Montserrat" w:hAnsi="Montserrat"/>
+          <w:lang w:val="es-AR"/>
+        </w:rPr>
+        <w:t xml:space="preserve"> apropiado, </w:t>
+      </w:r>
+      <w:r>
+        <w:rPr>
+          <w:rFonts w:ascii="Montserrat" w:hAnsi="Montserrat"/>
+          <w:lang w:val="es-AR"/>
+        </w:rPr>
+        <w:t xml:space="preserve">decidí no incluir la partición en el índice. Eso lo hice así ya que no me parecía correcto considerar una </w:t>
+      </w:r>
+      <w:r>
+        <w:rPr>
+          <w:rFonts w:ascii="Montserrat" w:hAnsi="Montserrat"/>
+          <w:b/>
+          <w:bCs/>
+          <w:u w:val="single"/>
+          <w:lang w:val="es-AR"/>
+        </w:rPr>
+        <w:t>variable temporal</w:t>
+      </w:r>
+      <w:r>
+        <w:rPr>
+          <w:rFonts w:ascii="Montserrat" w:hAnsi="Montserrat"/>
+          <w:lang w:val="es-AR"/>
+        </w:rPr>
+        <w:t xml:space="preserve"> en el índice</w:t>
+      </w:r>
+      <w:r>
+        <w:rPr>
+          <w:rFonts w:ascii="Montserrat" w:hAnsi="Montserrat"/>
+          <w:lang w:val="es-AR"/>
+        </w:rPr>
+        <w:t xml:space="preserve">, </w:t>
+      </w:r>
+      <w:r>
+        <w:rPr>
+          <w:rFonts w:ascii="Montserrat" w:hAnsi="Montserrat"/>
+          <w:lang w:val="es-AR"/>
+        </w:rPr>
+        <w:t>ya que cada partición generaba una repetición de registros de cada alumno y curso.</w:t>
+      </w:r>
+    </w:p>
+    <w:p>
+      <w:pPr>
+        <w:ind w:firstLine="708"/>
+        <w:rPr>
+          <w:rFonts w:ascii="Montserrat" w:hAnsi="Montserrat"/>
+          <w:lang w:val="es-AR"/>
+        </w:rPr>
+      </w:pPr>
+      <w:r>
+        <w:rPr>
+          <w:rFonts w:ascii="Montserrat" w:hAnsi="Montserrat"/>
+          <w:lang w:val="es-AR"/>
+        </w:rPr>
+        <w:t xml:space="preserve">Dicho de otra manera, me resultaba mas complejo evaluar la performance de un </w:t>
+      </w:r>
+      <w:r>
+        <w:rPr>
+          <w:rFonts w:ascii="Montserrat" w:hAnsi="Montserrat"/>
+          <w:lang w:val="es-AR"/>
+        </w:rPr>
+        <w:t>único alumno, cuando la información respecto a la performance de este mismo se encontrada dividida en una variable tempora</w:t>
+      </w:r>
+      <w:r>
+        <w:rPr>
+          <w:rFonts w:ascii="Montserrat" w:hAnsi="Montserrat"/>
+          <w:lang w:val="es-AR"/>
+        </w:rPr>
+        <w:t xml:space="preserve">l. </w:t>
+      </w:r>
+    </w:p>
+    <w:p>
+      <w:pPr>
+        <w:ind w:firstLine="708"/>
+        <w:rPr>
+          <w:rFonts w:ascii="Montserrat" w:hAnsi="Montserrat"/>
+          <w:lang w:val="es-AR"/>
+        </w:rPr>
+      </w:pPr>
+      <w:r>
+        <w:rPr>
+          <w:rFonts w:ascii="Montserrat" w:hAnsi="Montserrat"/>
+          <w:lang w:val="es-AR"/>
+        </w:rPr>
+        <w:t xml:space="preserve">Por lo </w:t>
+      </w:r>
+      <w:r>
+        <w:rPr>
+          <w:rFonts w:ascii="Montserrat" w:hAnsi="Montserrat"/>
+          <w:lang w:val="es-AR"/>
+        </w:rPr>
+        <w:t>tanto,</w:t>
+      </w:r>
+      <w:r>
+        <w:rPr>
+          <w:rFonts w:ascii="Montserrat" w:hAnsi="Montserrat"/>
+          <w:lang w:val="es-AR"/>
+        </w:rPr>
+        <w:t xml:space="preserve"> lo que </w:t>
+      </w:r>
+      <w:r>
+        <w:rPr>
+          <w:rFonts w:ascii="Montserrat" w:hAnsi="Montserrat"/>
+          <w:lang w:val="es-AR"/>
+        </w:rPr>
+        <w:t>decidí</w:t>
+      </w:r>
+      <w:r>
+        <w:rPr>
+          <w:rFonts w:ascii="Montserrat" w:hAnsi="Montserrat"/>
+          <w:lang w:val="es-AR"/>
+        </w:rPr>
+        <w:t xml:space="preserve"> hacer es trabajar los datos de manera que cada fila del </w:t>
+      </w:r>
+      <w:r>
+        <w:rPr>
+          <w:rFonts w:ascii="Montserrat" w:hAnsi="Montserrat"/>
+          <w:lang w:val="es-AR"/>
+        </w:rPr>
+        <w:t>Data Set</w:t>
+      </w:r>
+      <w:r>
+        <w:rPr>
+          <w:rFonts w:ascii="Montserrat" w:hAnsi="Montserrat"/>
+          <w:lang w:val="es-AR"/>
+        </w:rPr>
+        <w:t xml:space="preserve"> fuera un único alumno en un determinado curso, </w:t>
+      </w:r>
+      <w:r>
+        <w:rPr>
+          <w:rFonts w:ascii="Montserrat" w:hAnsi="Montserrat"/>
+          <w:lang w:val="es-AR"/>
+        </w:rPr>
+        <w:t>así</w:t>
+      </w:r>
+      <w:r>
+        <w:rPr>
+          <w:rFonts w:ascii="Montserrat" w:hAnsi="Montserrat"/>
+          <w:lang w:val="es-AR"/>
+        </w:rPr>
+        <w:t xml:space="preserve"> de esa manera se tendría toda la información del alumno en una única fila y </w:t>
+      </w:r>
+      <w:r>
+        <w:rPr>
+          <w:rFonts w:ascii="Montserrat" w:hAnsi="Montserrat"/>
+          <w:lang w:val="es-AR"/>
+        </w:rPr>
+        <w:t>sería</w:t>
+      </w:r>
+      <w:r>
+        <w:rPr>
+          <w:rFonts w:ascii="Montserrat" w:hAnsi="Montserrat"/>
+          <w:lang w:val="es-AR"/>
+        </w:rPr>
         <w:t xml:space="preserve"> </w:t>
       </w:r>
-      <w:proofErr w:type="spellStart"/>
-      <w:r>
-        <w:rPr>
-          <w:rFonts w:ascii="Montserrat" w:hAnsi="Montserrat"/>
-          <w:b/>
-          <w:bCs/>
-          <w:sz w:val="40"/>
-          <w:szCs w:val="40"/>
-          <w:u w:val="single"/>
-          <w:lang w:val="es-AR"/>
-        </w:rPr>
-        <w:t>Approve</w:t>
-      </w:r>
-      <w:proofErr w:type="spellEnd"/>
-      <w:r>
-        <w:rPr>
-          <w:rFonts w:ascii="Montserrat" w:hAnsi="Montserrat"/>
-          <w:b/>
-          <w:bCs/>
-          <w:sz w:val="40"/>
-          <w:szCs w:val="40"/>
-          <w:u w:val="single"/>
-          <w:lang w:val="es-AR"/>
-        </w:rPr>
-        <w:t xml:space="preserve"> </w:t>
-      </w:r>
-      <w:proofErr w:type="spellStart"/>
-      <w:r>
-        <w:rPr>
-          <w:rFonts w:ascii="Montserrat" w:hAnsi="Montserrat"/>
-          <w:b/>
-          <w:bCs/>
-          <w:sz w:val="40"/>
-          <w:szCs w:val="40"/>
-          <w:u w:val="single"/>
-          <w:lang w:val="es-AR"/>
-        </w:rPr>
-        <w:t>Detection</w:t>
-      </w:r>
-      <w:proofErr w:type="spellEnd"/>
-      <w:r>
-        <w:rPr>
-          <w:rFonts w:ascii="Montserrat" w:hAnsi="Montserrat"/>
-          <w:b/>
-          <w:bCs/>
-          <w:sz w:val="40"/>
-          <w:szCs w:val="40"/>
-          <w:u w:val="single"/>
-          <w:lang w:val="es-AR"/>
-        </w:rPr>
-        <w:t xml:space="preserve"> </w:t>
-      </w:r>
-      <w:proofErr w:type="spellStart"/>
-      <w:r>
-        <w:rPr>
-          <w:rFonts w:ascii="Montserrat" w:hAnsi="Montserrat"/>
-          <w:b/>
-          <w:bCs/>
-          <w:sz w:val="40"/>
-          <w:szCs w:val="40"/>
-          <w:u w:val="single"/>
-          <w:lang w:val="es-AR"/>
-        </w:rPr>
-        <w:t>Classifier</w:t>
-      </w:r>
-      <w:proofErr w:type="spellEnd"/>
+      <w:r>
+        <w:rPr>
+          <w:rFonts w:ascii="Montserrat" w:hAnsi="Montserrat"/>
+          <w:lang w:val="es-AR"/>
+        </w:rPr>
+        <w:t>más</w:t>
+      </w:r>
+      <w:r>
+        <w:rPr>
+          <w:rFonts w:ascii="Montserrat" w:hAnsi="Montserrat"/>
+          <w:lang w:val="es-AR"/>
+        </w:rPr>
+        <w:t xml:space="preserve"> fácil crear un modelo para </w:t>
+      </w:r>
+      <w:r>
+        <w:rPr>
+          <w:rFonts w:ascii="Montserrat" w:hAnsi="Montserrat"/>
+          <w:lang w:val="es-AR"/>
+        </w:rPr>
+        <w:t>detectar si ese alumno iba a aprobar o no determinado curso.</w:t>
+      </w:r>
     </w:p>
     <w:p>
       <w:pPr>
@@ -121,408 +443,6 @@
           <w:rFonts w:ascii="Montserrat" w:hAnsi="Montserrat"/>
           <w:lang w:val="es-AR"/>
         </w:rPr>
-        <w:t xml:space="preserve">En este archivo se </w:t>
-      </w:r>
-      <w:r>
-        <w:rPr>
-          <w:rFonts w:ascii="Montserrat" w:hAnsi="Montserrat"/>
-          <w:lang w:val="es-AR"/>
-        </w:rPr>
-        <w:t>explicará</w:t>
-      </w:r>
-      <w:r>
-        <w:rPr>
-          <w:rFonts w:ascii="Montserrat" w:hAnsi="Montserrat"/>
-          <w:lang w:val="es-AR"/>
-        </w:rPr>
-        <w:t xml:space="preserve"> el proceso </w:t>
-      </w:r>
-      <w:r>
-        <w:rPr>
-          <w:rFonts w:ascii="Montserrat" w:hAnsi="Montserrat"/>
-          <w:lang w:val="es-AR"/>
-        </w:rPr>
-        <w:t xml:space="preserve">y la lógica que se empleo para resolver el </w:t>
-      </w:r>
-      <w:r>
-        <w:rPr>
-          <w:rFonts w:ascii="Montserrat" w:hAnsi="Montserrat"/>
-          <w:lang w:val="es-AR"/>
-        </w:rPr>
-        <w:t>ejercicio desafío</w:t>
-      </w:r>
-      <w:r>
-        <w:rPr>
-          <w:rFonts w:ascii="Montserrat" w:hAnsi="Montserrat"/>
-          <w:lang w:val="es-AR"/>
-        </w:rPr>
-        <w:t xml:space="preserve"> que se me propuso</w:t>
-      </w:r>
-      <w:r>
-        <w:rPr>
-          <w:rFonts w:ascii="Montserrat" w:hAnsi="Montserrat"/>
-          <w:lang w:val="es-AR"/>
-        </w:rPr>
-        <w:t>.</w:t>
-      </w:r>
-    </w:p>
-    <w:p>
-      <w:pPr>
-        <w:ind w:firstLine="708"/>
-        <w:rPr>
-          <w:rFonts w:ascii="Montserrat" w:hAnsi="Montserrat"/>
-          <w:lang w:val="es-AR"/>
-        </w:rPr>
-      </w:pPr>
-      <w:r>
-        <w:rPr>
-          <w:rFonts w:ascii="Montserrat" w:hAnsi="Montserrat"/>
-          <w:lang w:val="es-AR"/>
-        </w:rPr>
-        <w:t xml:space="preserve">Se </w:t>
-      </w:r>
-      <w:r>
-        <w:rPr>
-          <w:rFonts w:ascii="Montserrat" w:hAnsi="Montserrat"/>
-          <w:lang w:val="es-AR"/>
-        </w:rPr>
-        <w:t>comenzó con el ejercicio propuesto realizando un pequeño EDA con las distintas variables presentes en el CSV. Se vio la distribución de todas las variables, los posibles valores que estas podían tomar y el tipo de datos que contenían las distintas columnas</w:t>
-      </w:r>
-      <w:r>
-        <w:rPr>
-          <w:rFonts w:ascii="Montserrat" w:hAnsi="Montserrat"/>
-          <w:lang w:val="es-AR"/>
-        </w:rPr>
-        <w:t xml:space="preserve">, </w:t>
-      </w:r>
-      <w:r>
-        <w:rPr>
-          <w:rFonts w:ascii="Montserrat" w:hAnsi="Montserrat"/>
-          <w:lang w:val="es-AR"/>
-        </w:rPr>
-        <w:t xml:space="preserve">sin perder de vista </w:t>
-      </w:r>
-      <w:r>
-        <w:rPr>
-          <w:rFonts w:ascii="Montserrat" w:hAnsi="Montserrat"/>
-          <w:lang w:val="es-AR"/>
-        </w:rPr>
-        <w:t>el problema a resolver</w:t>
-      </w:r>
-      <w:r>
-        <w:rPr>
-          <w:rFonts w:ascii="Montserrat" w:hAnsi="Montserrat"/>
-          <w:lang w:val="es-AR"/>
-        </w:rPr>
-        <w:t>.</w:t>
-      </w:r>
-    </w:p>
-    <w:p>
-      <w:pPr>
-        <w:ind w:firstLine="708"/>
-        <w:rPr>
-          <w:rFonts w:ascii="Montserrat" w:hAnsi="Montserrat"/>
-          <w:lang w:val="es-AR"/>
-        </w:rPr>
-      </w:pPr>
-      <w:r>
-        <w:rPr>
-          <w:rFonts w:ascii="Montserrat" w:hAnsi="Montserrat"/>
-          <w:b/>
-          <w:bCs/>
-          <w:lang w:val="es-AR"/>
-        </w:rPr>
-        <w:t xml:space="preserve">Consideración: </w:t>
-      </w:r>
-      <w:r>
-        <w:rPr>
-          <w:rFonts w:ascii="Montserrat" w:hAnsi="Montserrat"/>
-          <w:lang w:val="es-AR"/>
-        </w:rPr>
-        <w:t xml:space="preserve">Algo importante a mencionar antes de comenzar </w:t>
-      </w:r>
-      <w:r>
-        <w:rPr>
-          <w:rFonts w:ascii="Montserrat" w:hAnsi="Montserrat"/>
-          <w:lang w:val="es-AR"/>
-        </w:rPr>
-        <w:t xml:space="preserve">a detallar el proceso de transformación de los datos, es que, en </w:t>
-      </w:r>
-      <w:r>
-        <w:rPr>
-          <w:rFonts w:ascii="Montserrat" w:hAnsi="Montserrat"/>
-          <w:lang w:val="es-AR"/>
-        </w:rPr>
-        <w:t xml:space="preserve">la consigna pude ver que se </w:t>
-      </w:r>
-      <w:r>
-        <w:rPr>
-          <w:rFonts w:ascii="Montserrat" w:hAnsi="Montserrat"/>
-          <w:lang w:val="es-AR"/>
-        </w:rPr>
-        <w:t>pedía</w:t>
-      </w:r>
-      <w:r>
-        <w:rPr>
-          <w:rFonts w:ascii="Montserrat" w:hAnsi="Montserrat"/>
-          <w:lang w:val="es-AR"/>
-        </w:rPr>
-        <w:t xml:space="preserve"> realizar un índice compuesto por el </w:t>
-      </w:r>
-      <w:r>
-        <w:rPr>
-          <w:rFonts w:ascii="Montserrat" w:hAnsi="Montserrat"/>
-          <w:b/>
-          <w:bCs/>
-          <w:u w:val="single"/>
-          <w:lang w:val="es-AR"/>
-        </w:rPr>
-        <w:t>id alumno</w:t>
-      </w:r>
-      <w:r>
-        <w:rPr>
-          <w:rFonts w:ascii="Montserrat" w:hAnsi="Montserrat"/>
-          <w:lang w:val="es-AR"/>
-        </w:rPr>
-        <w:t xml:space="preserve"> / </w:t>
-      </w:r>
-      <w:r>
-        <w:rPr>
-          <w:rFonts w:ascii="Montserrat" w:hAnsi="Montserrat"/>
-          <w:b/>
-          <w:bCs/>
-          <w:u w:val="single"/>
-          <w:lang w:val="es-AR"/>
-        </w:rPr>
-        <w:t>id materia</w:t>
-      </w:r>
-      <w:r>
-        <w:rPr>
-          <w:rFonts w:ascii="Montserrat" w:hAnsi="Montserrat"/>
-          <w:lang w:val="es-AR"/>
-        </w:rPr>
-        <w:t xml:space="preserve"> / </w:t>
-      </w:r>
-      <w:r>
-        <w:rPr>
-          <w:rFonts w:ascii="Montserrat" w:hAnsi="Montserrat"/>
-          <w:b/>
-          <w:bCs/>
-          <w:u w:val="single"/>
-          <w:lang w:val="es-AR"/>
-        </w:rPr>
-        <w:t>partición</w:t>
-      </w:r>
-      <w:r>
-        <w:rPr>
-          <w:rFonts w:ascii="Montserrat" w:hAnsi="Montserrat"/>
-          <w:lang w:val="es-AR"/>
-        </w:rPr>
-        <w:t xml:space="preserve">. Si bien dada la naturaleza de los datos esto parecía ser lo </w:t>
-      </w:r>
-      <w:r>
-        <w:rPr>
-          <w:rFonts w:ascii="Montserrat" w:hAnsi="Montserrat"/>
-          <w:lang w:val="es-AR"/>
-        </w:rPr>
-        <w:t>más</w:t>
-      </w:r>
-      <w:r>
-        <w:rPr>
-          <w:rFonts w:ascii="Montserrat" w:hAnsi="Montserrat"/>
-          <w:lang w:val="es-AR"/>
-        </w:rPr>
-        <w:t xml:space="preserve"> apropiado, </w:t>
-      </w:r>
-      <w:r>
-        <w:rPr>
-          <w:rFonts w:ascii="Montserrat" w:hAnsi="Montserrat"/>
-          <w:lang w:val="es-AR"/>
-        </w:rPr>
-        <w:t xml:space="preserve">decidí no incluir la partición en el índice. Eso lo hice así ya que no me parecía correcto considerar una </w:t>
-      </w:r>
-      <w:r>
-        <w:rPr>
-          <w:rFonts w:ascii="Montserrat" w:hAnsi="Montserrat"/>
-          <w:b/>
-          <w:bCs/>
-          <w:u w:val="single"/>
-          <w:lang w:val="es-AR"/>
-        </w:rPr>
-        <w:t>variable temporal</w:t>
-      </w:r>
-      <w:r>
-        <w:rPr>
-          <w:rFonts w:ascii="Montserrat" w:hAnsi="Montserrat"/>
-          <w:lang w:val="es-AR"/>
-        </w:rPr>
-        <w:t xml:space="preserve"> en el índice</w:t>
-      </w:r>
-      <w:r>
-        <w:rPr>
-          <w:rFonts w:ascii="Montserrat" w:hAnsi="Montserrat"/>
-          <w:lang w:val="es-AR"/>
-        </w:rPr>
-        <w:t xml:space="preserve">, </w:t>
-      </w:r>
-      <w:r>
-        <w:rPr>
-          <w:rFonts w:ascii="Montserrat" w:hAnsi="Montserrat"/>
-          <w:lang w:val="es-AR"/>
-        </w:rPr>
-        <w:t>ya que cada partición generaba una repetición de registros de cada alumno y curso.</w:t>
-      </w:r>
-    </w:p>
-    <w:p>
-      <w:pPr>
-        <w:ind w:firstLine="708"/>
-        <w:rPr>
-          <w:rFonts w:ascii="Montserrat" w:hAnsi="Montserrat"/>
-          <w:lang w:val="es-AR"/>
-        </w:rPr>
-      </w:pPr>
-      <w:r>
-        <w:rPr>
-          <w:rFonts w:ascii="Montserrat" w:hAnsi="Montserrat"/>
-          <w:lang w:val="es-AR"/>
-        </w:rPr>
-        <w:t xml:space="preserve">Dicho de otra manera, me resultaba mas complejo evaluar la performance de un </w:t>
-      </w:r>
-      <w:r>
-        <w:rPr>
-          <w:rFonts w:ascii="Montserrat" w:hAnsi="Montserrat"/>
-          <w:lang w:val="es-AR"/>
-        </w:rPr>
-        <w:t>único alumno, cuando la información respecto a la performance de este mismo se encontrada dividida en una variable tempora</w:t>
-      </w:r>
-      <w:r>
-        <w:rPr>
-          <w:rFonts w:ascii="Montserrat" w:hAnsi="Montserrat"/>
-          <w:lang w:val="es-AR"/>
-        </w:rPr>
-        <w:t xml:space="preserve">l. </w:t>
-      </w:r>
-    </w:p>
-    <w:p>
-      <w:pPr>
-        <w:ind w:firstLine="708"/>
-        <w:rPr>
-          <w:rFonts w:ascii="Montserrat" w:hAnsi="Montserrat"/>
-          <w:lang w:val="es-AR"/>
-        </w:rPr>
-      </w:pPr>
-      <w:r>
-        <w:rPr>
-          <w:rFonts w:ascii="Montserrat" w:hAnsi="Montserrat"/>
-          <w:lang w:val="es-AR"/>
-        </w:rPr>
-        <w:t xml:space="preserve">Por lo </w:t>
-      </w:r>
-      <w:r>
-        <w:rPr>
-          <w:rFonts w:ascii="Montserrat" w:hAnsi="Montserrat"/>
-          <w:lang w:val="es-AR"/>
-        </w:rPr>
-        <w:t>tanto,</w:t>
-      </w:r>
-      <w:r>
-        <w:rPr>
-          <w:rFonts w:ascii="Montserrat" w:hAnsi="Montserrat"/>
-          <w:lang w:val="es-AR"/>
-        </w:rPr>
-        <w:t xml:space="preserve"> lo que </w:t>
-      </w:r>
-      <w:r>
-        <w:rPr>
-          <w:rFonts w:ascii="Montserrat" w:hAnsi="Montserrat"/>
-          <w:lang w:val="es-AR"/>
-        </w:rPr>
-        <w:t>decidí</w:t>
-      </w:r>
-      <w:r>
-        <w:rPr>
-          <w:rFonts w:ascii="Montserrat" w:hAnsi="Montserrat"/>
-          <w:lang w:val="es-AR"/>
-        </w:rPr>
-        <w:t xml:space="preserve"> hacer es trabajar los datos de manera que cada fila del </w:t>
-      </w:r>
-      <w:r>
-        <w:rPr>
-          <w:rFonts w:ascii="Montserrat" w:hAnsi="Montserrat"/>
-          <w:lang w:val="es-AR"/>
-        </w:rPr>
-        <w:t>Data Set</w:t>
-      </w:r>
-      <w:r>
-        <w:rPr>
-          <w:rFonts w:ascii="Montserrat" w:hAnsi="Montserrat"/>
-          <w:lang w:val="es-AR"/>
-        </w:rPr>
-        <w:t xml:space="preserve"> fuera un único alumno en un determinado curso, </w:t>
-      </w:r>
-      <w:r>
-        <w:rPr>
-          <w:rFonts w:ascii="Montserrat" w:hAnsi="Montserrat"/>
-          <w:lang w:val="es-AR"/>
-        </w:rPr>
-        <w:t>así</w:t>
-      </w:r>
-      <w:r>
-        <w:rPr>
-          <w:rFonts w:ascii="Montserrat" w:hAnsi="Montserrat"/>
-          <w:lang w:val="es-AR"/>
-        </w:rPr>
-        <w:t xml:space="preserve"> de esa manera se tendría toda la información del alumno en una única fila y </w:t>
-      </w:r>
-      <w:r>
-        <w:rPr>
-          <w:rFonts w:ascii="Montserrat" w:hAnsi="Montserrat"/>
-          <w:lang w:val="es-AR"/>
-        </w:rPr>
-        <w:t>sería</w:t>
-      </w:r>
-      <w:r>
-        <w:rPr>
-          <w:rFonts w:ascii="Montserrat" w:hAnsi="Montserrat"/>
-          <w:lang w:val="es-AR"/>
-        </w:rPr>
-        <w:t xml:space="preserve"> </w:t>
-      </w:r>
-      <w:r>
-        <w:rPr>
-          <w:rFonts w:ascii="Montserrat" w:hAnsi="Montserrat"/>
-          <w:lang w:val="es-AR"/>
-        </w:rPr>
-        <w:t>más</w:t>
-      </w:r>
-      <w:r>
-        <w:rPr>
-          <w:rFonts w:ascii="Montserrat" w:hAnsi="Montserrat"/>
-          <w:lang w:val="es-AR"/>
-        </w:rPr>
-        <w:t xml:space="preserve"> fácil crear un modelo para </w:t>
-      </w:r>
-      <w:r>
-        <w:rPr>
-          <w:rFonts w:ascii="Montserrat" w:hAnsi="Montserrat"/>
-          <w:lang w:val="es-AR"/>
-        </w:rPr>
-        <w:t>detectar si ese alumno iba a aprobar o no determinado curso.</w:t>
-      </w:r>
-    </w:p>
-    <w:p>
-      <w:pPr>
-        <w:ind w:firstLine="708"/>
-        <w:rPr>
-          <w:rFonts w:ascii="Montserrat" w:hAnsi="Montserrat"/>
-          <w:lang w:val="es-AR"/>
-        </w:rPr>
-      </w:pPr>
-      <w:r>
-        <w:rPr>
-          <w:rFonts w:ascii="Montserrat" w:hAnsi="Montserrat"/>
-          <w:lang w:val="es-AR"/>
-        </w:rPr>
         <w:t xml:space="preserve">Echa esta aclaración comenzare a </w:t>
       </w:r>
       <w:r>
@@ -532,16 +452,6 @@
         </w:rPr>
         <w:t>describir como fue el proceso de transformación de los datos.</w:t>
       </w:r>
-    </w:p>
-    <w:p>
-      <w:pPr>
-        <w:ind w:firstLine="708"/>
-        <w:rPr>
-          <w:sz w:val="24"/>
-          <w:szCs w:val="24"/>
-          <w:lang w:val="es-AR"/>
-        </w:rPr>
-      </w:pPr>
     </w:p>
     <w:p>
       <w:pPr>
@@ -563,48 +473,24 @@
           <w:szCs w:val="36"/>
           <w:lang w:val="es-AR"/>
         </w:rPr>
-        <w:t xml:space="preserve">Data </w:t>
-      </w:r>
-      <w:proofErr w:type="spellStart"/>
-      <w:r>
-        <w:rPr>
-          <w:rFonts w:ascii="Montserrat" w:hAnsi="Montserrat"/>
+        <w:t>Data Wrangling:</w:t>
+      </w:r>
+    </w:p>
+    <w:p>
+      <w:pPr>
+        <w:rPr>
+          <w:rFonts w:ascii="Montserrat" w:hAnsi="Montserrat"/>
+          <w:lang w:val="es-AR"/>
+        </w:rPr>
+      </w:pPr>
+      <w:r>
+        <w:rPr>
           <w:b/>
           <w:bCs/>
           <w:sz w:val="36"/>
           <w:szCs w:val="36"/>
           <w:lang w:val="es-AR"/>
         </w:rPr>
-        <w:t>Wrangling</w:t>
-      </w:r>
-      <w:proofErr w:type="spellEnd"/>
-      <w:r>
-        <w:rPr>
-          <w:rFonts w:ascii="Montserrat" w:hAnsi="Montserrat"/>
-          <w:b/>
-          <w:bCs/>
-          <w:sz w:val="36"/>
-          <w:szCs w:val="36"/>
-          <w:lang w:val="es-AR"/>
-        </w:rPr>
-        <w:t>:</w:t>
-      </w:r>
-    </w:p>
-    <w:p>
-      <w:pPr>
-        <w:rPr>
-          <w:rFonts w:ascii="Montserrat" w:hAnsi="Montserrat"/>
-          <w:lang w:val="es-AR"/>
-        </w:rPr>
-      </w:pPr>
-      <w:r>
-        <w:rPr>
-          <w:b/>
-          <w:bCs/>
-          <w:sz w:val="36"/>
-          <w:szCs w:val="36"/>
-          <w:lang w:val="es-AR"/>
-        </w:rPr>
         <w:tab/>
       </w:r>
       <w:r>
@@ -749,7 +635,6 @@
           <w:rFonts w:ascii="Montserrat" w:hAnsi="Montserrat"/>
           <w:lang w:val="es-AR"/>
         </w:rPr>
-        <w:lastRenderedPageBreak/>
         <w:tab/>
         <w:t>Una vez generad</w:t>
       </w:r>
@@ -805,6 +690,7 @@
           <w:bCs/>
           <w:lang w:val="es-AR"/>
         </w:rPr>
+        <w:lastRenderedPageBreak/>
         <w:t xml:space="preserve">Trabajos </w:t>
       </w:r>
       <w:r>
@@ -957,7 +843,6 @@
         </w:rPr>
         <w:t xml:space="preserve"> “</w:t>
       </w:r>
-      <w:proofErr w:type="spellStart"/>
       <w:r>
         <w:rPr>
           <w:rFonts w:ascii="Montserrat" w:hAnsi="Montserrat"/>
@@ -967,7 +852,6 @@
         </w:rPr>
         <w:t>ass_name</w:t>
       </w:r>
-      <w:proofErr w:type="spellEnd"/>
       <w:r>
         <w:rPr>
           <w:rFonts w:ascii="Montserrat" w:hAnsi="Montserrat"/>
@@ -975,7 +859,6 @@
         </w:rPr>
         <w:t>” y “</w:t>
       </w:r>
-      <w:proofErr w:type="spellStart"/>
       <w:r>
         <w:rPr>
           <w:rFonts w:ascii="Montserrat" w:hAnsi="Montserrat"/>
@@ -985,7 +868,6 @@
         </w:rPr>
         <w:t>ass_name_sub</w:t>
       </w:r>
-      <w:proofErr w:type="spellEnd"/>
       <w:r>
         <w:rPr>
           <w:rFonts w:ascii="Montserrat" w:hAnsi="Montserrat"/>
@@ -1005,17 +887,8 @@
           <w:rFonts w:ascii="Montserrat" w:hAnsi="Montserrat"/>
           <w:lang w:val="es-AR"/>
         </w:rPr>
-        <w:t xml:space="preserve">los trabajos </w:t>
-      </w:r>
-      <w:proofErr w:type="spellStart"/>
-      <w:r>
-        <w:rPr>
-          <w:rFonts w:ascii="Montserrat" w:hAnsi="Montserrat"/>
-          <w:lang w:val="es-AR"/>
-        </w:rPr>
-        <w:t>practicos</w:t>
-      </w:r>
-      <w:proofErr w:type="spellEnd"/>
+        <w:t>los trabajos practicos</w:t>
+      </w:r>
       <w:r>
         <w:rPr>
           <w:rFonts w:ascii="Montserrat" w:hAnsi="Montserrat"/>
@@ -1266,7 +1139,6 @@
         </w:rPr>
         <w:t xml:space="preserve"> (“</w:t>
       </w:r>
-      <w:proofErr w:type="spellStart"/>
       <w:r>
         <w:rPr>
           <w:rFonts w:ascii="Montserrat" w:hAnsi="Montserrat"/>
@@ -1276,31 +1148,13 @@
         </w:rPr>
         <w:t>assigned_ass</w:t>
       </w:r>
-      <w:proofErr w:type="spellEnd"/>
-      <w:r>
-        <w:rPr>
-          <w:rFonts w:ascii="Montserrat" w:hAnsi="Montserrat"/>
-          <w:lang w:val="es-AR"/>
-        </w:rPr>
-        <w:t xml:space="preserve">” que se obtuvo de la columna </w:t>
-      </w:r>
-      <w:proofErr w:type="spellStart"/>
-      <w:r>
-        <w:rPr>
-          <w:rFonts w:ascii="Montserrat" w:hAnsi="Montserrat"/>
-          <w:lang w:val="es-AR"/>
-        </w:rPr>
-        <w:t>ass_name</w:t>
-      </w:r>
-      <w:proofErr w:type="spellEnd"/>
-      <w:r>
-        <w:rPr>
-          <w:rFonts w:ascii="Montserrat" w:hAnsi="Montserrat"/>
-          <w:lang w:val="es-AR"/>
-        </w:rPr>
-        <w:t xml:space="preserve"> y “</w:t>
-      </w:r>
-      <w:proofErr w:type="spellStart"/>
+      <w:r>
+        <w:rPr>
+          <w:rFonts w:ascii="Montserrat" w:hAnsi="Montserrat"/>
+          <w:lang w:val="es-AR"/>
+        </w:rPr>
+        <w:t>” que se obtuvo de la columna ass_name y “</w:t>
+      </w:r>
       <w:r>
         <w:rPr>
           <w:rFonts w:ascii="Montserrat" w:hAnsi="Montserrat"/>
@@ -1310,29 +1164,12 @@
         </w:rPr>
         <w:t>submitted_ass</w:t>
       </w:r>
-      <w:proofErr w:type="spellEnd"/>
-      <w:r>
-        <w:rPr>
-          <w:rFonts w:ascii="Montserrat" w:hAnsi="Montserrat"/>
-          <w:lang w:val="es-AR"/>
-        </w:rPr>
-        <w:t xml:space="preserve">” se obtuvo de la columna </w:t>
-      </w:r>
-      <w:proofErr w:type="spellStart"/>
-      <w:r>
-        <w:rPr>
-          <w:rFonts w:ascii="Montserrat" w:hAnsi="Montserrat"/>
-          <w:lang w:val="es-AR"/>
-        </w:rPr>
-        <w:t>ass_name_sub</w:t>
-      </w:r>
-      <w:proofErr w:type="spellEnd"/>
-      <w:r>
-        <w:rPr>
-          <w:rFonts w:ascii="Montserrat" w:hAnsi="Montserrat"/>
-          <w:lang w:val="es-AR"/>
-        </w:rPr>
-        <w:t>)</w:t>
+      <w:r>
+        <w:rPr>
+          <w:rFonts w:ascii="Montserrat" w:hAnsi="Montserrat"/>
+          <w:lang w:val="es-AR"/>
+        </w:rPr>
+        <w:t>” se obtuvo de la columna ass_name_sub)</w:t>
       </w:r>
       <w:r>
         <w:rPr>
@@ -1341,7 +1178,6 @@
         </w:rPr>
         <w:t xml:space="preserve">, en las cuales mediante </w:t>
       </w:r>
-      <w:proofErr w:type="spellStart"/>
       <w:r>
         <w:rPr>
           <w:rFonts w:ascii="Montserrat" w:hAnsi="Montserrat"/>
@@ -1351,7 +1187,6 @@
         </w:rPr>
         <w:t>regex</w:t>
       </w:r>
-      <w:proofErr w:type="spellEnd"/>
       <w:r>
         <w:rPr>
           <w:rFonts w:ascii="Montserrat" w:hAnsi="Montserrat"/>
@@ -1387,7 +1222,6 @@
         </w:rPr>
         <w:t xml:space="preserve"> corchetes “</w:t>
       </w:r>
-      <w:proofErr w:type="gramStart"/>
       <w:r>
         <w:rPr>
           <w:rFonts w:ascii="Montserrat" w:hAnsi="Montserrat"/>
@@ -1402,7 +1236,6 @@
         </w:rPr>
         <w:t>.</w:t>
       </w:r>
-      <w:proofErr w:type="gramEnd"/>
       <w:r>
         <w:rPr>
           <w:rFonts w:ascii="Montserrat" w:hAnsi="Montserrat"/>
@@ -1511,7 +1344,6 @@
         </w:rPr>
         <w:t xml:space="preserve"> (“entregable grupal 1” por ejemplo) se los consideraría dentro de una categoría llamada “</w:t>
       </w:r>
-      <w:proofErr w:type="spellStart"/>
       <w:r>
         <w:rPr>
           <w:rFonts w:ascii="Montserrat" w:hAnsi="Montserrat"/>
@@ -1521,7 +1353,6 @@
         </w:rPr>
         <w:t>otros_trabajos</w:t>
       </w:r>
-      <w:proofErr w:type="spellEnd"/>
       <w:r>
         <w:rPr>
           <w:rFonts w:ascii="Montserrat" w:hAnsi="Montserrat"/>
@@ -1656,7 +1487,21 @@
           <w:rFonts w:ascii="Montserrat" w:hAnsi="Montserrat"/>
           <w:lang w:val="es-AR"/>
         </w:rPr>
-        <w:t xml:space="preserve"> </w:t>
+        <w:t xml:space="preserve"> asignado otro tipo de trabajo entregado. </w:t>
+      </w:r>
+      <w:r>
+        <w:rPr>
+          <w:rFonts w:ascii="Montserrat" w:hAnsi="Montserrat"/>
+          <w:lang w:val="es-AR"/>
+        </w:rPr>
+        <w:t>Además</w:t>
+      </w:r>
+      <w:r>
+        <w:rPr>
+          <w:rFonts w:ascii="Montserrat" w:hAnsi="Montserrat"/>
+          <w:lang w:val="es-AR"/>
+        </w:rPr>
+        <w:t xml:space="preserve"> de que la entrega de un </w:t>
       </w:r>
       <w:r>
         <w:rPr>
@@ -1664,21 +1509,7 @@
           <w:lang w:val="es-AR"/>
         </w:rPr>
         <w:lastRenderedPageBreak/>
-        <w:t xml:space="preserve">asignado otro tipo de trabajo entregado. </w:t>
-      </w:r>
-      <w:r>
-        <w:rPr>
-          <w:rFonts w:ascii="Montserrat" w:hAnsi="Montserrat"/>
-          <w:lang w:val="es-AR"/>
-        </w:rPr>
-        <w:t>Además</w:t>
-      </w:r>
-      <w:r>
-        <w:rPr>
-          <w:rFonts w:ascii="Montserrat" w:hAnsi="Montserrat"/>
-          <w:lang w:val="es-AR"/>
-        </w:rPr>
-        <w:t xml:space="preserve"> de que la entrega de un trabajo podía tener otro nomb</w:t>
+        <w:t>trabajo podía tener otro nomb</w:t>
       </w:r>
       <w:r>
         <w:rPr>
@@ -1703,13 +1534,13 @@
         <mc:AlternateContent>
           <mc:Choice Requires="wps">
             <w:drawing>
-              <wp:anchor distT="0" distB="0" distL="114300" distR="114300" simplePos="0" relativeHeight="251661312" behindDoc="0" locked="0" layoutInCell="1" allowOverlap="1" wp14:anchorId="28BCB1DC" wp14:editId="7E9F5403">
+              <wp:anchor distT="0" distB="0" distL="114300" distR="114300" simplePos="0" relativeHeight="251661312" behindDoc="0" locked="0" layoutInCell="1" allowOverlap="1" wp14:anchorId="28BCB1DC" wp14:editId="710762A6">
                 <wp:simplePos x="0" y="0"/>
                 <wp:positionH relativeFrom="column">
-                  <wp:posOffset>-180975</wp:posOffset>
+                  <wp:posOffset>-209550</wp:posOffset>
                 </wp:positionH>
                 <wp:positionV relativeFrom="paragraph">
-                  <wp:posOffset>1756410</wp:posOffset>
+                  <wp:posOffset>1535430</wp:posOffset>
                 </wp:positionV>
                 <wp:extent cx="6301740" cy="441960"/>
                 <wp:effectExtent l="0" t="0" r="22860" b="15240"/>
@@ -1765,7 +1596,7 @@
           </mc:Choice>
           <mc:Fallback>
             <w:pict>
-              <v:rect w14:anchorId="51C6D3A0" id="Rectángulo 4" o:spid="_x0000_s1026" style="position:absolute;margin-left:-14.25pt;margin-top:138.3pt;width:496.2pt;height:34.8pt;z-index:251661312;visibility:visible;mso-wrap-style:square;mso-wrap-distance-left:9pt;mso-wrap-distance-top:0;mso-wrap-distance-right:9pt;mso-wrap-distance-bottom:0;mso-position-horizontal:absolute;mso-position-horizontal-relative:text;mso-position-vertical:absolute;mso-position-vertical-relative:text;v-text-anchor:middle" o:gfxdata="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" filled="f" strokecolor="red" strokeweight="1pt"/>
+              <v:rect w14:anchorId="3412CEB4" id="Rectángulo 4" o:spid="_x0000_s1026" style="position:absolute;margin-left:-16.5pt;margin-top:120.9pt;width:496.2pt;height:34.8pt;z-index:251661312;visibility:visible;mso-wrap-style:square;mso-wrap-distance-left:9pt;mso-wrap-distance-top:0;mso-wrap-distance-right:9pt;mso-wrap-distance-bottom:0;mso-position-horizontal:absolute;mso-position-horizontal-relative:text;mso-position-vertical:absolute;mso-position-vertical-relative:text;v-text-anchor:middle" o:gfxdata="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" filled="f" strokecolor="red" strokeweight="1pt"/>
             </w:pict>
           </mc:Fallback>
         </mc:AlternateContent>
@@ -1777,13 +1608,13 @@
           <w:lang w:val="es-AR"/>
         </w:rPr>
         <w:drawing>
-          <wp:anchor distT="0" distB="0" distL="114300" distR="114300" simplePos="0" relativeHeight="251660288" behindDoc="0" locked="0" layoutInCell="1" allowOverlap="1" wp14:anchorId="362BF1D9" wp14:editId="1EAA8C93">
+          <wp:anchor distT="0" distB="0" distL="114300" distR="114300" simplePos="0" relativeHeight="251660288" behindDoc="0" locked="0" layoutInCell="1" allowOverlap="1" wp14:anchorId="362BF1D9" wp14:editId="187C3AA7">
             <wp:simplePos x="0" y="0"/>
             <wp:positionH relativeFrom="margin">
               <wp:align>center</wp:align>
             </wp:positionH>
             <wp:positionV relativeFrom="paragraph">
-              <wp:posOffset>656590</wp:posOffset>
+              <wp:posOffset>420370</wp:posOffset>
             </wp:positionV>
             <wp:extent cx="6914067" cy="1828800"/>
             <wp:effectExtent l="0" t="0" r="1270" b="0"/>
@@ -1842,14 +1673,7 @@
     </w:p>
     <w:p>
       <w:pPr>
-        <w:rPr>
-          <w:rFonts w:ascii="Montserrat" w:hAnsi="Montserrat"/>
-          <w:lang w:val="es-AR"/>
-        </w:rPr>
-      </w:pPr>
-    </w:p>
-    <w:p>
-      <w:pPr>
+        <w:spacing w:before="240"/>
         <w:ind w:firstLine="708"/>
         <w:rPr>
           <w:rFonts w:ascii="Montserrat" w:hAnsi="Montserrat"/>
@@ -1872,22 +1696,129 @@
         </w:rPr>
         <w:t xml:space="preserve">Debido a que la variable </w:t>
       </w:r>
-      <w:proofErr w:type="spellStart"/>
-      <w:r>
-        <w:rPr>
-          <w:rFonts w:ascii="Montserrat" w:hAnsi="Montserrat"/>
-          <w:b/>
-          <w:bCs/>
-          <w:lang w:val="es-AR"/>
-        </w:rPr>
-        <w:t>ass_name</w:t>
-      </w:r>
-      <w:proofErr w:type="spellEnd"/>
-      <w:r>
-        <w:rPr>
-          <w:rFonts w:ascii="Montserrat" w:hAnsi="Montserrat"/>
-          <w:b/>
-          <w:bCs/>
+      <w:r>
+        <w:rPr>
+          <w:rFonts w:ascii="Montserrat" w:hAnsi="Montserrat"/>
+          <w:b/>
+          <w:bCs/>
+          <w:lang w:val="es-AR"/>
+        </w:rPr>
+        <w:t xml:space="preserve">ass_name </w:t>
+      </w:r>
+      <w:r>
+        <w:rPr>
+          <w:rFonts w:ascii="Montserrat" w:hAnsi="Montserrat"/>
+          <w:lang w:val="es-AR"/>
+        </w:rPr>
+        <w:t xml:space="preserve">y </w:t>
+      </w:r>
+      <w:r>
+        <w:rPr>
+          <w:rFonts w:ascii="Montserrat" w:hAnsi="Montserrat"/>
+          <w:b/>
+          <w:bCs/>
+          <w:lang w:val="es-AR"/>
+        </w:rPr>
+        <w:t>assigned_ass</w:t>
+      </w:r>
+      <w:r>
+        <w:rPr>
+          <w:rFonts w:ascii="Montserrat" w:hAnsi="Montserrat"/>
+          <w:lang w:val="es-AR"/>
+        </w:rPr>
+        <w:t xml:space="preserve"> repetían valores varias veces y no se correspondían con </w:t>
+      </w:r>
+      <w:r>
+        <w:rPr>
+          <w:rFonts w:ascii="Montserrat" w:hAnsi="Montserrat"/>
+          <w:lang w:val="es-AR"/>
+        </w:rPr>
+        <w:t xml:space="preserve">las tareas que los distintos alumnos entregaban se </w:t>
+      </w:r>
+      <w:r>
+        <w:rPr>
+          <w:rFonts w:ascii="Montserrat" w:hAnsi="Montserrat"/>
+          <w:lang w:val="es-AR"/>
+        </w:rPr>
+        <w:t>utilizó</w:t>
+      </w:r>
+      <w:r>
+        <w:rPr>
+          <w:rFonts w:ascii="Montserrat" w:hAnsi="Montserrat"/>
+          <w:lang w:val="es-AR"/>
+        </w:rPr>
+        <w:t xml:space="preserve"> la variable </w:t>
+      </w:r>
+      <w:r>
+        <w:rPr>
+          <w:rFonts w:ascii="Montserrat" w:hAnsi="Montserrat"/>
+          <w:b/>
+          <w:bCs/>
+          <w:lang w:val="es-AR"/>
+        </w:rPr>
+        <w:t>submitted_ass</w:t>
+      </w:r>
+      <w:r>
+        <w:rPr>
+          <w:rFonts w:ascii="Montserrat" w:hAnsi="Montserrat"/>
+          <w:lang w:val="es-AR"/>
+        </w:rPr>
+        <w:t xml:space="preserve"> para obtener los trabajos prácticos entregados por los alumnos, </w:t>
+      </w:r>
+      <w:r>
+        <w:rPr>
+          <w:rFonts w:ascii="Montserrat" w:hAnsi="Montserrat"/>
+          <w:lang w:val="es-AR"/>
+        </w:rPr>
+        <w:t>y se verifico con lo</w:t>
+      </w:r>
+      <w:r>
+        <w:rPr>
+          <w:rFonts w:ascii="Montserrat" w:hAnsi="Montserrat"/>
+          <w:lang w:val="es-AR"/>
+        </w:rPr>
+        <w:t xml:space="preserve">s trabajos asignados que, los trabajos entregados se correspondan a los que se asignaban en </w:t>
+      </w:r>
+      <w:r>
+        <w:rPr>
+          <w:rFonts w:ascii="Montserrat" w:hAnsi="Montserrat"/>
+          <w:lang w:val="es-AR"/>
+        </w:rPr>
+        <w:t xml:space="preserve">cada </w:t>
+      </w:r>
+      <w:r>
+        <w:rPr>
+          <w:rFonts w:ascii="Montserrat" w:hAnsi="Montserrat"/>
+          <w:lang w:val="es-AR"/>
+        </w:rPr>
+        <w:t>materia.</w:t>
+      </w:r>
+    </w:p>
+    <w:p>
+      <w:pPr>
+        <w:ind w:firstLine="708"/>
+        <w:rPr>
+          <w:rFonts w:ascii="Montserrat" w:hAnsi="Montserrat"/>
+          <w:lang w:val="es-AR"/>
+        </w:rPr>
+      </w:pPr>
+      <w:r>
+        <w:rPr>
+          <w:rFonts w:ascii="Montserrat" w:hAnsi="Montserrat"/>
+          <w:lang w:val="es-AR"/>
+        </w:rPr>
+        <w:t xml:space="preserve">Los trabajos prácticos que no eran </w:t>
+      </w:r>
+      <w:r>
+        <w:rPr>
+          <w:rFonts w:ascii="Montserrat" w:hAnsi="Montserrat"/>
+          <w:lang w:val="es-AR"/>
+        </w:rPr>
+        <w:t>asignados</w:t>
+      </w:r>
+      <w:r>
+        <w:rPr>
+          <w:rFonts w:ascii="Montserrat" w:hAnsi="Montserrat"/>
           <w:lang w:val="es-AR"/>
         </w:rPr>
         <w:t xml:space="preserve"> </w:t>
@@ -1897,128 +1828,6 @@
           <w:rFonts w:ascii="Montserrat" w:hAnsi="Montserrat"/>
           <w:lang w:val="es-AR"/>
         </w:rPr>
-        <w:t xml:space="preserve">y </w:t>
-      </w:r>
-      <w:proofErr w:type="spellStart"/>
-      <w:r>
-        <w:rPr>
-          <w:rFonts w:ascii="Montserrat" w:hAnsi="Montserrat"/>
-          <w:b/>
-          <w:bCs/>
-          <w:lang w:val="es-AR"/>
-        </w:rPr>
-        <w:t>assigned_ass</w:t>
-      </w:r>
-      <w:proofErr w:type="spellEnd"/>
-      <w:r>
-        <w:rPr>
-          <w:rFonts w:ascii="Montserrat" w:hAnsi="Montserrat"/>
-          <w:lang w:val="es-AR"/>
-        </w:rPr>
-        <w:t xml:space="preserve"> repetían valores varias veces y no se correspondían con </w:t>
-      </w:r>
-      <w:r>
-        <w:rPr>
-          <w:rFonts w:ascii="Montserrat" w:hAnsi="Montserrat"/>
-          <w:lang w:val="es-AR"/>
-        </w:rPr>
-        <w:t xml:space="preserve">las tareas que los distintos alumnos entregaban se </w:t>
-      </w:r>
-      <w:r>
-        <w:rPr>
-          <w:rFonts w:ascii="Montserrat" w:hAnsi="Montserrat"/>
-          <w:lang w:val="es-AR"/>
-        </w:rPr>
-        <w:t>utilizó</w:t>
-      </w:r>
-      <w:r>
-        <w:rPr>
-          <w:rFonts w:ascii="Montserrat" w:hAnsi="Montserrat"/>
-          <w:lang w:val="es-AR"/>
-        </w:rPr>
-        <w:t xml:space="preserve"> la variable </w:t>
-      </w:r>
-      <w:proofErr w:type="spellStart"/>
-      <w:r>
-        <w:rPr>
-          <w:rFonts w:ascii="Montserrat" w:hAnsi="Montserrat"/>
-          <w:b/>
-          <w:bCs/>
-          <w:lang w:val="es-AR"/>
-        </w:rPr>
-        <w:t>submitted_ass</w:t>
-      </w:r>
-      <w:proofErr w:type="spellEnd"/>
-      <w:r>
-        <w:rPr>
-          <w:rFonts w:ascii="Montserrat" w:hAnsi="Montserrat"/>
-          <w:lang w:val="es-AR"/>
-        </w:rPr>
-        <w:t xml:space="preserve"> para obtener los trabajos prácticos entregados por los alumnos, </w:t>
-      </w:r>
-      <w:r>
-        <w:rPr>
-          <w:rFonts w:ascii="Montserrat" w:hAnsi="Montserrat"/>
-          <w:lang w:val="es-AR"/>
-        </w:rPr>
-        <w:t>y se verifico con lo</w:t>
-      </w:r>
-      <w:r>
-        <w:rPr>
-          <w:rFonts w:ascii="Montserrat" w:hAnsi="Montserrat"/>
-          <w:lang w:val="es-AR"/>
-        </w:rPr>
-        <w:t xml:space="preserve">s trabajos asignados que, los trabajos entregados se correspondan a los que se asignaban en </w:t>
-      </w:r>
-      <w:r>
-        <w:rPr>
-          <w:rFonts w:ascii="Montserrat" w:hAnsi="Montserrat"/>
-          <w:lang w:val="es-AR"/>
-        </w:rPr>
-        <w:t xml:space="preserve">cada </w:t>
-      </w:r>
-      <w:r>
-        <w:rPr>
-          <w:rFonts w:ascii="Montserrat" w:hAnsi="Montserrat"/>
-          <w:lang w:val="es-AR"/>
-        </w:rPr>
-        <w:t>materia.</w:t>
-      </w:r>
-    </w:p>
-    <w:p>
-      <w:pPr>
-        <w:ind w:firstLine="708"/>
-        <w:rPr>
-          <w:rFonts w:ascii="Montserrat" w:hAnsi="Montserrat"/>
-          <w:lang w:val="es-AR"/>
-        </w:rPr>
-      </w:pPr>
-      <w:r>
-        <w:rPr>
-          <w:rFonts w:ascii="Montserrat" w:hAnsi="Montserrat"/>
-          <w:lang w:val="es-AR"/>
-        </w:rPr>
-        <w:t xml:space="preserve">Los trabajos prácticos que no eran </w:t>
-      </w:r>
-      <w:r>
-        <w:rPr>
-          <w:rFonts w:ascii="Montserrat" w:hAnsi="Montserrat"/>
-          <w:lang w:val="es-AR"/>
-        </w:rPr>
-        <w:t>asignados</w:t>
-      </w:r>
-      <w:r>
-        <w:rPr>
-          <w:rFonts w:ascii="Montserrat" w:hAnsi="Montserrat"/>
-          <w:lang w:val="es-AR"/>
-        </w:rPr>
-        <w:t xml:space="preserve"> </w:t>
-      </w:r>
-      <w:r>
-        <w:rPr>
-          <w:rFonts w:ascii="Montserrat" w:hAnsi="Montserrat"/>
-          <w:lang w:val="es-AR"/>
-        </w:rPr>
         <w:t>en</w:t>
       </w:r>
       <w:r>
@@ -2026,23 +1835,7 @@
           <w:rFonts w:ascii="Montserrat" w:hAnsi="Montserrat"/>
           <w:lang w:val="es-AR"/>
         </w:rPr>
-        <w:t xml:space="preserve"> una materia se los </w:t>
-      </w:r>
-      <w:proofErr w:type="spellStart"/>
-      <w:r>
-        <w:rPr>
-          <w:rFonts w:ascii="Montserrat" w:hAnsi="Montserrat"/>
-          <w:lang w:val="es-AR"/>
-        </w:rPr>
-        <w:t>flaggeo</w:t>
-      </w:r>
-      <w:proofErr w:type="spellEnd"/>
-      <w:r>
-        <w:rPr>
-          <w:rFonts w:ascii="Montserrat" w:hAnsi="Montserrat"/>
-          <w:lang w:val="es-AR"/>
-        </w:rPr>
-        <w:t xml:space="preserve"> con un valor de -1</w:t>
+        <w:t xml:space="preserve"> una materia se los flaggeo con un valor de -1</w:t>
       </w:r>
       <w:r>
         <w:rPr>
@@ -2153,13 +1946,13 @@
           <w:lang w:val="es-AR"/>
         </w:rPr>
         <w:drawing>
-          <wp:anchor distT="0" distB="0" distL="114300" distR="114300" simplePos="0" relativeHeight="251662336" behindDoc="0" locked="0" layoutInCell="1" allowOverlap="1" wp14:anchorId="269323AE" wp14:editId="039D4611">
+          <wp:anchor distT="0" distB="0" distL="114300" distR="114300" simplePos="0" relativeHeight="251662336" behindDoc="0" locked="0" layoutInCell="1" allowOverlap="1" wp14:anchorId="269323AE" wp14:editId="6623E017">
             <wp:simplePos x="0" y="0"/>
             <wp:positionH relativeFrom="margin">
               <wp:align>center</wp:align>
             </wp:positionH>
             <wp:positionV relativeFrom="paragraph">
-              <wp:posOffset>457200</wp:posOffset>
+              <wp:posOffset>365760</wp:posOffset>
             </wp:positionV>
             <wp:extent cx="6791325" cy="379337"/>
             <wp:effectExtent l="0" t="0" r="0" b="1905"/>
@@ -2218,15 +2011,7 @@
     </w:p>
     <w:p>
       <w:pPr>
-        <w:ind w:left="708"/>
-        <w:rPr>
-          <w:rFonts w:ascii="Montserrat" w:hAnsi="Montserrat"/>
-          <w:lang w:val="es-AR"/>
-        </w:rPr>
-      </w:pPr>
-    </w:p>
-    <w:p>
-      <w:pPr>
+        <w:spacing w:before="240"/>
         <w:ind w:firstLine="708"/>
         <w:rPr>
           <w:rFonts w:ascii="Montserrat" w:hAnsi="Montserrat"/>
@@ -2268,13 +2053,6 @@
           <w:rFonts w:ascii="Montserrat" w:hAnsi="Montserrat"/>
           <w:lang w:val="es-AR"/>
         </w:rPr>
-        <w:t xml:space="preserve"> que</w:t>
-      </w:r>
-      <w:r>
-        <w:rPr>
-          <w:rFonts w:ascii="Montserrat" w:hAnsi="Montserrat"/>
-          <w:lang w:val="es-AR"/>
-        </w:rPr>
         <w:t xml:space="preserve"> </w:t>
       </w:r>
       <w:r>
@@ -2282,7 +2060,7 @@
           <w:rFonts w:ascii="Montserrat" w:hAnsi="Montserrat"/>
           <w:lang w:val="es-AR"/>
         </w:rPr>
-        <w:t>cada alumno obtuvo en la entrega de cada trabajo.</w:t>
+        <w:t>de</w:t>
       </w:r>
       <w:r>
         <w:rPr>
@@ -2290,6 +2068,1005 @@
           <w:lang w:val="es-AR"/>
         </w:rPr>
         <w:t xml:space="preserve"> </w:t>
+      </w:r>
+      <w:r>
+        <w:rPr>
+          <w:rFonts w:ascii="Montserrat" w:hAnsi="Montserrat"/>
+          <w:lang w:val="es-AR"/>
+        </w:rPr>
+        <w:t>cada alumno en la entrega de cada trabajo.</w:t>
+      </w:r>
+      <w:r>
+        <w:rPr>
+          <w:rFonts w:ascii="Montserrat" w:hAnsi="Montserrat"/>
+          <w:lang w:val="es-AR"/>
+        </w:rPr>
+        <w:t xml:space="preserve"> </w:t>
+      </w:r>
+    </w:p>
+    <w:p>
+      <w:pPr>
+        <w:rPr>
+          <w:rFonts w:ascii="Montserrat" w:hAnsi="Montserrat"/>
+          <w:lang w:val="es-AR"/>
+        </w:rPr>
+      </w:pPr>
+      <w:r>
+        <w:rPr>
+          <w:rFonts w:ascii="Montserrat" w:hAnsi="Montserrat"/>
+          <w:b/>
+          <w:bCs/>
+          <w:lang w:val="es-AR"/>
+        </w:rPr>
+        <w:tab/>
+      </w:r>
+      <w:r>
+        <w:rPr>
+          <w:rFonts w:ascii="Montserrat" w:hAnsi="Montserrat"/>
+          <w:lang w:val="es-AR"/>
+        </w:rPr>
+        <w:t xml:space="preserve">Luego de obtener la información mencionada, </w:t>
+      </w:r>
+      <w:r>
+        <w:rPr>
+          <w:rFonts w:ascii="Montserrat" w:hAnsi="Montserrat"/>
+          <w:lang w:val="es-AR"/>
+        </w:rPr>
+        <w:t xml:space="preserve">trabaje </w:t>
+      </w:r>
+      <w:r>
+        <w:rPr>
+          <w:rFonts w:ascii="Montserrat" w:hAnsi="Montserrat"/>
+          <w:lang w:val="es-AR"/>
+        </w:rPr>
+        <w:t xml:space="preserve">con las variables temporales para obtener el </w:t>
+      </w:r>
+      <w:r>
+        <w:rPr>
+          <w:rFonts w:ascii="Montserrat" w:hAnsi="Montserrat"/>
+          <w:b/>
+          <w:bCs/>
+          <w:lang w:val="es-AR"/>
+        </w:rPr>
+        <w:t>tiempo que demora cada alumno en entregar cada trabajo.</w:t>
+      </w:r>
+    </w:p>
+    <w:p>
+      <w:pPr>
+        <w:rPr>
+          <w:rFonts w:ascii="Montserrat" w:hAnsi="Montserrat"/>
+          <w:lang w:val="es-AR"/>
+        </w:rPr>
+      </w:pPr>
+      <w:r>
+        <w:rPr>
+          <w:rFonts w:ascii="Montserrat" w:hAnsi="Montserrat"/>
+          <w:lang w:val="es-AR"/>
+        </w:rPr>
+        <w:tab/>
+        <w:t xml:space="preserve">Para esto primero </w:t>
+      </w:r>
+      <w:r>
+        <w:rPr>
+          <w:rFonts w:ascii="Montserrat" w:hAnsi="Montserrat"/>
+          <w:lang w:val="es-AR"/>
+        </w:rPr>
+        <w:t xml:space="preserve">obtuve la </w:t>
+      </w:r>
+      <w:r>
+        <w:rPr>
+          <w:rFonts w:ascii="Montserrat" w:hAnsi="Montserrat"/>
+          <w:u w:val="single"/>
+          <w:lang w:val="es-AR"/>
+        </w:rPr>
+        <w:t xml:space="preserve">fecha en la que </w:t>
+      </w:r>
+      <w:r>
+        <w:rPr>
+          <w:rFonts w:ascii="Montserrat" w:hAnsi="Montserrat"/>
+          <w:u w:val="single"/>
+          <w:lang w:val="es-AR"/>
+        </w:rPr>
+        <w:t>se asignaba</w:t>
+      </w:r>
+      <w:r>
+        <w:rPr>
+          <w:rFonts w:ascii="Montserrat" w:hAnsi="Montserrat"/>
+          <w:lang w:val="es-AR"/>
+        </w:rPr>
+        <w:t xml:space="preserve"> cada trabajo practico</w:t>
+      </w:r>
+      <w:r>
+        <w:rPr>
+          <w:rFonts w:ascii="Montserrat" w:hAnsi="Montserrat"/>
+          <w:lang w:val="es-AR"/>
+        </w:rPr>
+        <w:t xml:space="preserve"> (</w:t>
+      </w:r>
+      <w:r>
+        <w:rPr>
+          <w:rFonts w:ascii="Montserrat" w:hAnsi="Montserrat"/>
+          <w:lang w:val="es-AR"/>
+        </w:rPr>
+        <w:t xml:space="preserve">columna </w:t>
+      </w:r>
+      <w:r>
+        <w:rPr>
+          <w:rFonts w:ascii="Montserrat" w:hAnsi="Montserrat"/>
+          <w:lang w:val="es-AR"/>
+        </w:rPr>
+        <w:t>‘</w:t>
+      </w:r>
+      <w:r>
+        <w:rPr>
+          <w:rFonts w:ascii="Montserrat" w:hAnsi="Montserrat"/>
+          <w:b/>
+          <w:bCs/>
+          <w:lang w:val="es-AR"/>
+        </w:rPr>
+        <w:t>ass_created_at</w:t>
+      </w:r>
+      <w:r>
+        <w:rPr>
+          <w:rFonts w:ascii="Montserrat" w:hAnsi="Montserrat"/>
+          <w:lang w:val="es-AR"/>
+        </w:rPr>
+        <w:t>’</w:t>
+      </w:r>
+      <w:r>
+        <w:rPr>
+          <w:rFonts w:ascii="Montserrat" w:hAnsi="Montserrat"/>
+          <w:lang w:val="es-AR"/>
+        </w:rPr>
+        <w:t>)</w:t>
+      </w:r>
+      <w:r>
+        <w:rPr>
+          <w:rFonts w:ascii="Montserrat" w:hAnsi="Montserrat"/>
+          <w:lang w:val="es-AR"/>
+        </w:rPr>
+        <w:t xml:space="preserve"> </w:t>
+      </w:r>
+      <w:r>
+        <w:rPr>
+          <w:rFonts w:ascii="Montserrat" w:hAnsi="Montserrat"/>
+          <w:lang w:val="es-AR"/>
+        </w:rPr>
+        <w:t>en cada curso.</w:t>
+      </w:r>
+      <w:r>
+        <w:rPr>
+          <w:rFonts w:ascii="Montserrat" w:hAnsi="Montserrat"/>
+          <w:lang w:val="es-AR"/>
+        </w:rPr>
+        <w:t xml:space="preserve"> Luego </w:t>
+      </w:r>
+      <w:r>
+        <w:rPr>
+          <w:rFonts w:ascii="Montserrat" w:hAnsi="Montserrat"/>
+          <w:lang w:val="es-AR"/>
+        </w:rPr>
+        <w:t xml:space="preserve">obtuve </w:t>
+      </w:r>
+      <w:r>
+        <w:rPr>
+          <w:rFonts w:ascii="Montserrat" w:hAnsi="Montserrat"/>
+          <w:lang w:val="es-AR"/>
+        </w:rPr>
+        <w:t xml:space="preserve">la </w:t>
+      </w:r>
+      <w:r>
+        <w:rPr>
+          <w:rFonts w:ascii="Montserrat" w:hAnsi="Montserrat"/>
+          <w:u w:val="single"/>
+          <w:lang w:val="es-AR"/>
+        </w:rPr>
+        <w:t xml:space="preserve">fecha </w:t>
+      </w:r>
+      <w:r>
+        <w:rPr>
+          <w:rFonts w:ascii="Montserrat" w:hAnsi="Montserrat"/>
+          <w:u w:val="single"/>
+          <w:lang w:val="es-AR"/>
+        </w:rPr>
+        <w:t>en el cual cada alumno entreg</w:t>
+      </w:r>
+      <w:r>
+        <w:rPr>
+          <w:rFonts w:ascii="Montserrat" w:hAnsi="Montserrat"/>
+          <w:u w:val="single"/>
+          <w:lang w:val="es-AR"/>
+        </w:rPr>
+        <w:t>o</w:t>
+      </w:r>
+      <w:r>
+        <w:rPr>
+          <w:rFonts w:ascii="Montserrat" w:hAnsi="Montserrat"/>
+          <w:lang w:val="es-AR"/>
+        </w:rPr>
+        <w:t xml:space="preserve"> </w:t>
+      </w:r>
+      <w:r>
+        <w:rPr>
+          <w:rFonts w:ascii="Montserrat" w:hAnsi="Montserrat"/>
+          <w:lang w:val="es-AR"/>
+        </w:rPr>
+        <w:t>(columna ‘</w:t>
+      </w:r>
+      <w:r>
+        <w:rPr>
+          <w:rFonts w:ascii="Montserrat" w:hAnsi="Montserrat"/>
+          <w:b/>
+          <w:bCs/>
+          <w:lang w:val="es-AR"/>
+        </w:rPr>
+        <w:t>s_submitted_at</w:t>
+      </w:r>
+      <w:r>
+        <w:rPr>
+          <w:rFonts w:ascii="Montserrat" w:hAnsi="Montserrat"/>
+          <w:lang w:val="es-AR"/>
+        </w:rPr>
+        <w:t>’)</w:t>
+      </w:r>
+      <w:r>
+        <w:rPr>
+          <w:rFonts w:ascii="Montserrat" w:hAnsi="Montserrat"/>
+          <w:lang w:val="es-AR"/>
+        </w:rPr>
+        <w:t xml:space="preserve"> </w:t>
+      </w:r>
+      <w:r>
+        <w:rPr>
+          <w:rFonts w:ascii="Montserrat" w:hAnsi="Montserrat"/>
+          <w:lang w:val="es-AR"/>
+        </w:rPr>
+        <w:t>los</w:t>
+      </w:r>
+      <w:r>
+        <w:rPr>
+          <w:rFonts w:ascii="Montserrat" w:hAnsi="Montserrat"/>
+          <w:lang w:val="es-AR"/>
+        </w:rPr>
+        <w:t xml:space="preserve"> trabajo</w:t>
+      </w:r>
+      <w:r>
+        <w:rPr>
+          <w:rFonts w:ascii="Montserrat" w:hAnsi="Montserrat"/>
+          <w:lang w:val="es-AR"/>
+        </w:rPr>
+        <w:t>s</w:t>
+      </w:r>
+      <w:r>
+        <w:rPr>
+          <w:rFonts w:ascii="Montserrat" w:hAnsi="Montserrat"/>
+          <w:lang w:val="es-AR"/>
+        </w:rPr>
+        <w:t xml:space="preserve"> </w:t>
+      </w:r>
+      <w:r>
+        <w:rPr>
+          <w:rFonts w:ascii="Montserrat" w:hAnsi="Montserrat"/>
+          <w:lang w:val="es-AR"/>
+        </w:rPr>
+        <w:t>prácticos de cada materia.</w:t>
+      </w:r>
+      <w:r>
+        <w:rPr>
+          <w:rFonts w:ascii="Montserrat" w:hAnsi="Montserrat"/>
+          <w:lang w:val="es-AR"/>
+        </w:rPr>
+        <w:t xml:space="preserve"> </w:t>
+      </w:r>
+    </w:p>
+    <w:p>
+      <w:pPr>
+        <w:rPr>
+          <w:rFonts w:ascii="Montserrat" w:hAnsi="Montserrat"/>
+          <w:lang w:val="es-AR"/>
+        </w:rPr>
+      </w:pPr>
+      <w:r>
+        <w:rPr>
+          <w:noProof/>
+        </w:rPr>
+        <w:drawing>
+          <wp:anchor distT="0" distB="0" distL="114300" distR="114300" simplePos="0" relativeHeight="251663360" behindDoc="0" locked="0" layoutInCell="1" allowOverlap="1" wp14:anchorId="437F82F6" wp14:editId="0ED62D40">
+            <wp:simplePos x="0" y="0"/>
+            <wp:positionH relativeFrom="margin">
+              <wp:align>center</wp:align>
+            </wp:positionH>
+            <wp:positionV relativeFrom="paragraph">
+              <wp:posOffset>483870</wp:posOffset>
+            </wp:positionV>
+            <wp:extent cx="7218761" cy="483870"/>
+            <wp:effectExtent l="0" t="0" r="1270" b="0"/>
+            <wp:wrapSquare wrapText="bothSides"/>
+            <wp:docPr id="7" name="Imagen 7"/>
+            <wp:cNvGraphicFramePr>
+              <a:graphicFrameLocks xmlns:a="http://schemas.openxmlformats.org/drawingml/2006/main" noChangeAspect="1"/>
+            </wp:cNvGraphicFramePr>
+            <a:graphic xmlns:a="http://schemas.openxmlformats.org/drawingml/2006/main">
+              <a:graphicData uri="http://schemas.openxmlformats.org/drawingml/2006/picture">
+                <pic:pic xmlns:pic="http://schemas.openxmlformats.org/drawingml/2006/picture">
+                  <pic:nvPicPr>
+                    <pic:cNvPr id="1" name=""/>
+                    <pic:cNvPicPr/>
+                  </pic:nvPicPr>
+                  <pic:blipFill>
+                    <a:blip r:embed="rId9" cstate="print">
+                      <a:extLst>
+                        <a:ext uri="{28A0092B-C50C-407E-A947-70E740481C1C}">
+                          <a14:useLocalDpi xmlns:a14="http://schemas.microsoft.com/office/drawing/2010/main" val="0"/>
+                        </a:ext>
+                      </a:extLst>
+                    </a:blip>
+                    <a:stretch>
+                      <a:fillRect/>
+                    </a:stretch>
+                  </pic:blipFill>
+                  <pic:spPr>
+                    <a:xfrm>
+                      <a:off x="0" y="0"/>
+                      <a:ext cx="7218761" cy="483870"/>
+                    </a:xfrm>
+                    <a:prstGeom prst="rect">
+                      <a:avLst/>
+                    </a:prstGeom>
+                  </pic:spPr>
+                </pic:pic>
+              </a:graphicData>
+            </a:graphic>
+            <wp14:sizeRelH relativeFrom="margin">
+              <wp14:pctWidth>0</wp14:pctWidth>
+            </wp14:sizeRelH>
+            <wp14:sizeRelV relativeFrom="margin">
+              <wp14:pctHeight>0</wp14:pctHeight>
+            </wp14:sizeRelV>
+          </wp:anchor>
+        </w:drawing>
+      </w:r>
+      <w:r>
+        <w:rPr>
+          <w:rFonts w:ascii="Montserrat" w:hAnsi="Montserrat"/>
+          <w:lang w:val="es-AR"/>
+        </w:rPr>
+        <w:tab/>
+        <w:t>Con esta</w:t>
+      </w:r>
+      <w:r>
+        <w:rPr>
+          <w:rFonts w:ascii="Montserrat" w:hAnsi="Montserrat"/>
+          <w:lang w:val="es-AR"/>
+        </w:rPr>
+        <w:t>s</w:t>
+      </w:r>
+      <w:r>
+        <w:rPr>
+          <w:rFonts w:ascii="Montserrat" w:hAnsi="Montserrat"/>
+          <w:lang w:val="es-AR"/>
+        </w:rPr>
+        <w:t xml:space="preserve"> dos fechas fui capaz de obtener el tiempo que transcurrió desde </w:t>
+      </w:r>
+      <w:r>
+        <w:rPr>
+          <w:rFonts w:ascii="Montserrat" w:hAnsi="Montserrat"/>
+          <w:lang w:val="es-AR"/>
+        </w:rPr>
+        <w:t>la asignación</w:t>
+      </w:r>
+      <w:r>
+        <w:rPr>
+          <w:rFonts w:ascii="Montserrat" w:hAnsi="Montserrat"/>
+          <w:lang w:val="es-AR"/>
+        </w:rPr>
+        <w:t>,</w:t>
+      </w:r>
+      <w:r>
+        <w:rPr>
+          <w:rFonts w:ascii="Montserrat" w:hAnsi="Montserrat"/>
+          <w:lang w:val="es-AR"/>
+        </w:rPr>
+        <w:t xml:space="preserve"> </w:t>
+      </w:r>
+      <w:r>
+        <w:rPr>
+          <w:rFonts w:ascii="Montserrat" w:hAnsi="Montserrat"/>
+          <w:lang w:val="es-AR"/>
+        </w:rPr>
+        <w:t xml:space="preserve">hasta </w:t>
+      </w:r>
+      <w:r>
+        <w:rPr>
+          <w:rFonts w:ascii="Montserrat" w:hAnsi="Montserrat"/>
+          <w:lang w:val="es-AR"/>
+        </w:rPr>
+        <w:t xml:space="preserve">la entrega de cada </w:t>
+      </w:r>
+      <w:r>
+        <w:rPr>
+          <w:rFonts w:ascii="Montserrat" w:hAnsi="Montserrat"/>
+          <w:lang w:val="es-AR"/>
+        </w:rPr>
+        <w:t>trabajo practico</w:t>
+      </w:r>
+      <w:r>
+        <w:rPr>
+          <w:rFonts w:ascii="Montserrat" w:hAnsi="Montserrat"/>
+          <w:lang w:val="es-AR"/>
+        </w:rPr>
+        <w:t>.</w:t>
+      </w:r>
+    </w:p>
+    <w:p>
+      <w:pPr>
+        <w:rPr>
+          <w:rFonts w:ascii="Montserrat" w:hAnsi="Montserrat"/>
+          <w:lang w:val="es-AR"/>
+        </w:rPr>
+      </w:pPr>
+    </w:p>
+    <w:p>
+      <w:pPr>
+        <w:rPr>
+          <w:rFonts w:ascii="Montserrat" w:hAnsi="Montserrat"/>
+          <w:b/>
+          <w:bCs/>
+          <w:lang w:val="es-AR"/>
+        </w:rPr>
+      </w:pPr>
+      <w:r>
+        <w:rPr>
+          <w:rFonts w:ascii="Montserrat" w:hAnsi="Montserrat"/>
+          <w:lang w:val="es-AR"/>
+        </w:rPr>
+        <w:lastRenderedPageBreak/>
+        <w:t xml:space="preserve"> </w:t>
+      </w:r>
+      <w:r>
+        <w:rPr>
+          <w:rFonts w:ascii="Montserrat" w:hAnsi="Montserrat"/>
+          <w:b/>
+          <w:bCs/>
+          <w:lang w:val="es-AR"/>
+        </w:rPr>
+        <w:t>Formato de entrega:</w:t>
+      </w:r>
+    </w:p>
+    <w:p>
+      <w:pPr>
+        <w:rPr>
+          <w:rFonts w:ascii="Montserrat" w:hAnsi="Montserrat"/>
+          <w:lang w:val="es-AR"/>
+        </w:rPr>
+      </w:pPr>
+      <w:r>
+        <w:rPr>
+          <w:rFonts w:ascii="Montserrat" w:hAnsi="Montserrat"/>
+          <w:b/>
+          <w:bCs/>
+          <w:lang w:val="es-AR"/>
+        </w:rPr>
+        <w:tab/>
+      </w:r>
+      <w:r>
+        <w:rPr>
+          <w:rFonts w:ascii="Montserrat" w:hAnsi="Montserrat"/>
+          <w:lang w:val="es-AR"/>
+        </w:rPr>
+        <w:t xml:space="preserve">El siguiente paso del Data Wrangling </w:t>
+      </w:r>
+      <w:r>
+        <w:rPr>
+          <w:rFonts w:ascii="Montserrat" w:hAnsi="Montserrat"/>
+          <w:lang w:val="es-AR"/>
+        </w:rPr>
+        <w:t xml:space="preserve">fue </w:t>
+      </w:r>
+      <w:r>
+        <w:rPr>
+          <w:rFonts w:ascii="Montserrat" w:hAnsi="Montserrat"/>
+          <w:lang w:val="es-AR"/>
+        </w:rPr>
+        <w:t xml:space="preserve">obtener la cantidad de entregas de </w:t>
+      </w:r>
+      <w:r>
+        <w:rPr>
+          <w:rFonts w:ascii="Montserrat" w:hAnsi="Montserrat"/>
+          <w:lang w:val="es-AR"/>
+        </w:rPr>
+        <w:t>cada formato que un alumno había realizado</w:t>
+      </w:r>
+      <w:r>
+        <w:rPr>
+          <w:rFonts w:ascii="Montserrat" w:hAnsi="Montserrat"/>
+          <w:lang w:val="es-AR"/>
+        </w:rPr>
+        <w:t>, s</w:t>
+      </w:r>
+      <w:r>
+        <w:rPr>
+          <w:rFonts w:ascii="Montserrat" w:hAnsi="Montserrat"/>
+          <w:lang w:val="es-AR"/>
+        </w:rPr>
+        <w:t>iguiendo la misma lógica (agrupando por el índice y obteniendo las cantidades de formatos entregados de cada alumno).</w:t>
+      </w:r>
+    </w:p>
+    <w:p>
+      <w:pPr>
+        <w:ind w:firstLine="708"/>
+        <w:rPr>
+          <w:rFonts w:ascii="Montserrat" w:hAnsi="Montserrat"/>
+          <w:lang w:val="es-AR"/>
+        </w:rPr>
+      </w:pPr>
+      <w:r>
+        <w:rPr>
+          <w:rFonts w:ascii="Montserrat" w:hAnsi="Montserrat"/>
+          <w:lang w:val="es-AR"/>
+        </w:rPr>
+        <w:t>L</w:t>
+      </w:r>
+      <w:r>
+        <w:rPr>
+          <w:rFonts w:ascii="Montserrat" w:hAnsi="Montserrat"/>
+          <w:lang w:val="es-AR"/>
+        </w:rPr>
+        <w:t xml:space="preserve">os </w:t>
+      </w:r>
+      <w:r>
+        <w:rPr>
+          <w:rFonts w:ascii="Montserrat" w:hAnsi="Montserrat"/>
+          <w:lang w:val="es-AR"/>
+        </w:rPr>
+        <w:t>posibles tipos</w:t>
+      </w:r>
+      <w:r>
+        <w:rPr>
+          <w:rFonts w:ascii="Montserrat" w:hAnsi="Montserrat"/>
+          <w:lang w:val="es-AR"/>
+        </w:rPr>
+        <w:t xml:space="preserve"> de entrega son: </w:t>
+      </w:r>
+      <w:r>
+        <w:rPr>
+          <w:rFonts w:ascii="Montserrat" w:hAnsi="Montserrat"/>
+          <w:lang w:val="es-AR"/>
+        </w:rPr>
+        <w:t>'external_tool', 'online_upload', 'online_quiz',</w:t>
+      </w:r>
+      <w:r>
+        <w:rPr>
+          <w:rFonts w:ascii="Montserrat" w:hAnsi="Montserrat"/>
+          <w:lang w:val="es-AR"/>
+        </w:rPr>
+        <w:t xml:space="preserve"> ‘</w:t>
+      </w:r>
+      <w:r>
+        <w:rPr>
+          <w:rFonts w:ascii="Montserrat" w:hAnsi="Montserrat"/>
+          <w:lang w:val="es-AR"/>
+        </w:rPr>
+        <w:t>discussion_topic',</w:t>
+      </w:r>
+      <w:r>
+        <w:rPr>
+          <w:rFonts w:ascii="Montserrat" w:hAnsi="Montserrat"/>
+          <w:lang w:val="es-AR"/>
+        </w:rPr>
+        <w:t xml:space="preserve"> </w:t>
+      </w:r>
+      <w:r>
+        <w:rPr>
+          <w:rFonts w:ascii="Montserrat" w:hAnsi="Montserrat"/>
+          <w:lang w:val="es-AR"/>
+        </w:rPr>
+        <w:t>'basic_lti_launch', 'online_text_entry',</w:t>
+      </w:r>
+      <w:r>
+        <w:rPr>
+          <w:rFonts w:ascii="Montserrat" w:hAnsi="Montserrat"/>
+          <w:lang w:val="es-AR"/>
+        </w:rPr>
+        <w:t xml:space="preserve"> </w:t>
+      </w:r>
+      <w:r>
+        <w:rPr>
+          <w:rFonts w:ascii="Montserrat" w:hAnsi="Montserrat"/>
+          <w:lang w:val="es-AR"/>
+        </w:rPr>
+        <w:t>'media_recording'</w:t>
+      </w:r>
+      <w:r>
+        <w:rPr>
+          <w:rFonts w:ascii="Montserrat" w:hAnsi="Montserrat"/>
+          <w:lang w:val="es-AR"/>
+        </w:rPr>
+        <w:t>.</w:t>
+      </w:r>
+    </w:p>
+    <w:p>
+      <w:pPr>
+        <w:rPr>
+          <w:rFonts w:ascii="Montserrat" w:hAnsi="Montserrat"/>
+          <w:b/>
+          <w:bCs/>
+          <w:lang w:val="es-AR"/>
+        </w:rPr>
+      </w:pPr>
+      <w:r>
+        <w:rPr>
+          <w:rFonts w:ascii="Montserrat" w:hAnsi="Montserrat"/>
+          <w:b/>
+          <w:bCs/>
+          <w:lang w:val="es-AR"/>
+        </w:rPr>
+        <w:t>Exámenes</w:t>
+      </w:r>
+      <w:r>
+        <w:rPr>
+          <w:rFonts w:ascii="Montserrat" w:hAnsi="Montserrat"/>
+          <w:b/>
+          <w:bCs/>
+          <w:lang w:val="es-AR"/>
+        </w:rPr>
+        <w:t>:</w:t>
+      </w:r>
+    </w:p>
+    <w:p>
+      <w:pPr>
+        <w:rPr>
+          <w:rFonts w:ascii="Montserrat" w:hAnsi="Montserrat"/>
+          <w:lang w:val="es-AR"/>
+        </w:rPr>
+      </w:pPr>
+      <w:r>
+        <w:rPr>
+          <w:rFonts w:ascii="Montserrat" w:hAnsi="Montserrat"/>
+          <w:b/>
+          <w:bCs/>
+          <w:lang w:val="es-AR"/>
+        </w:rPr>
+        <w:tab/>
+      </w:r>
+      <w:r>
+        <w:rPr>
+          <w:rFonts w:ascii="Montserrat" w:hAnsi="Montserrat"/>
+          <w:lang w:val="es-AR"/>
+        </w:rPr>
+        <w:t>La última información que se agrego a la data final fue la relevante a los exámenes.</w:t>
+      </w:r>
+    </w:p>
+    <w:p>
+      <w:pPr>
+        <w:rPr>
+          <w:rFonts w:ascii="Montserrat" w:hAnsi="Montserrat"/>
+          <w:lang w:val="es-AR"/>
+        </w:rPr>
+      </w:pPr>
+      <w:r>
+        <w:rPr>
+          <w:rFonts w:ascii="Montserrat" w:hAnsi="Montserrat"/>
+          <w:lang w:val="es-AR"/>
+        </w:rPr>
+        <w:tab/>
+      </w:r>
+      <w:r>
+        <w:rPr>
+          <w:rFonts w:ascii="Montserrat" w:hAnsi="Montserrat"/>
+          <w:b/>
+          <w:bCs/>
+          <w:lang w:val="es-AR"/>
+        </w:rPr>
+        <w:t>Consideración</w:t>
+      </w:r>
+      <w:r>
+        <w:rPr>
+          <w:rFonts w:ascii="Montserrat" w:hAnsi="Montserrat"/>
+          <w:b/>
+          <w:bCs/>
+          <w:lang w:val="es-AR"/>
+        </w:rPr>
+        <w:t>:</w:t>
+      </w:r>
+      <w:r>
+        <w:rPr>
+          <w:rFonts w:ascii="Montserrat" w:hAnsi="Montserrat"/>
+          <w:lang w:val="es-AR"/>
+        </w:rPr>
+        <w:t xml:space="preserve"> En la columna ‘ass_name_sub’</w:t>
+      </w:r>
+      <w:r>
+        <w:rPr>
+          <w:rFonts w:ascii="Montserrat" w:hAnsi="Montserrat"/>
+          <w:lang w:val="es-AR"/>
+        </w:rPr>
+        <w:t xml:space="preserve"> (se corresponde a los trabajos prácticos entregados) contenía un valor que hacia referencia a </w:t>
+      </w:r>
+      <w:r>
+        <w:rPr>
+          <w:rFonts w:ascii="Montserrat" w:hAnsi="Montserrat"/>
+          <w:lang w:val="es-AR"/>
+        </w:rPr>
+        <w:t>una ‘</w:t>
+      </w:r>
+      <w:r>
+        <w:rPr>
+          <w:rFonts w:ascii="Montserrat" w:hAnsi="Montserrat"/>
+          <w:u w:val="single"/>
+          <w:lang w:val="es-AR"/>
+        </w:rPr>
+        <w:t>evaluación</w:t>
+      </w:r>
+      <w:r>
+        <w:rPr>
+          <w:rFonts w:ascii="Montserrat" w:hAnsi="Montserrat"/>
+          <w:u w:val="single"/>
+          <w:lang w:val="es-AR"/>
+        </w:rPr>
+        <w:t xml:space="preserve"> diagnostica’</w:t>
+      </w:r>
+      <w:r>
+        <w:rPr>
+          <w:rFonts w:ascii="Montserrat" w:hAnsi="Montserrat"/>
+          <w:lang w:val="es-AR"/>
+        </w:rPr>
+        <w:t xml:space="preserve">, me </w:t>
+      </w:r>
+      <w:r>
+        <w:rPr>
+          <w:rFonts w:ascii="Montserrat" w:hAnsi="Montserrat"/>
+          <w:lang w:val="es-AR"/>
+        </w:rPr>
+        <w:t>pareció</w:t>
+      </w:r>
+      <w:r>
+        <w:rPr>
+          <w:rFonts w:ascii="Montserrat" w:hAnsi="Montserrat"/>
+          <w:lang w:val="es-AR"/>
+        </w:rPr>
+        <w:t xml:space="preserve"> que esta evaluación era importante a la hora de determinar </w:t>
+      </w:r>
+      <w:r>
+        <w:rPr>
+          <w:rFonts w:ascii="Montserrat" w:hAnsi="Montserrat"/>
+          <w:lang w:val="es-AR"/>
+        </w:rPr>
+        <w:t xml:space="preserve">si un alumno </w:t>
+      </w:r>
+      <w:r>
+        <w:rPr>
+          <w:rFonts w:ascii="Montserrat" w:hAnsi="Montserrat"/>
+          <w:lang w:val="es-AR"/>
+        </w:rPr>
+        <w:t>aprobaba o no una materia. Deb</w:t>
+      </w:r>
+      <w:r>
+        <w:rPr>
+          <w:rFonts w:ascii="Montserrat" w:hAnsi="Montserrat"/>
+          <w:lang w:val="es-AR"/>
+        </w:rPr>
+        <w:t>ido a esto, agregue a la misma como un</w:t>
+      </w:r>
+      <w:r>
+        <w:rPr>
+          <w:rFonts w:ascii="Montserrat" w:hAnsi="Montserrat"/>
+          <w:lang w:val="es-AR"/>
+        </w:rPr>
+        <w:t>a</w:t>
+      </w:r>
+      <w:r>
+        <w:rPr>
+          <w:rFonts w:ascii="Montserrat" w:hAnsi="Montserrat"/>
+          <w:lang w:val="es-AR"/>
+        </w:rPr>
+        <w:t xml:space="preserve"> feature</w:t>
+      </w:r>
+      <w:r>
+        <w:rPr>
+          <w:rFonts w:ascii="Montserrat" w:hAnsi="Montserrat"/>
+          <w:lang w:val="es-AR"/>
+        </w:rPr>
+        <w:t xml:space="preserve"> para el modelo.</w:t>
+      </w:r>
+    </w:p>
+    <w:p>
+      <w:pPr>
+        <w:rPr>
+          <w:rFonts w:ascii="Montserrat" w:hAnsi="Montserrat"/>
+          <w:lang w:val="es-AR"/>
+        </w:rPr>
+      </w:pPr>
+      <w:r>
+        <w:rPr>
+          <w:rFonts w:ascii="Montserrat" w:hAnsi="Montserrat"/>
+          <w:lang w:val="es-AR"/>
+        </w:rPr>
+        <w:tab/>
+        <w:t>Luego de agregar las notas</w:t>
+      </w:r>
+      <w:r>
+        <w:rPr>
+          <w:rFonts w:ascii="Montserrat" w:hAnsi="Montserrat"/>
+          <w:lang w:val="es-AR"/>
+        </w:rPr>
+        <w:t xml:space="preserve">, lo que hice fue flagear con -1 aquellos exámenes que el alumno no hubiese rendido, ya que si los flageaba con 0 </w:t>
+      </w:r>
+      <w:r>
+        <w:rPr>
+          <w:rFonts w:ascii="Montserrat" w:hAnsi="Montserrat"/>
+          <w:lang w:val="es-AR"/>
+        </w:rPr>
+        <w:t>podría</w:t>
+      </w:r>
+      <w:r>
+        <w:rPr>
+          <w:rFonts w:ascii="Montserrat" w:hAnsi="Montserrat"/>
+          <w:lang w:val="es-AR"/>
+        </w:rPr>
+        <w:t xml:space="preserve"> estar imputando un valor erróneamente (como si el alumno hubiera obtenido un 0 en dicha </w:t>
+      </w:r>
+      <w:r>
+        <w:rPr>
+          <w:rFonts w:ascii="Montserrat" w:hAnsi="Montserrat"/>
+          <w:lang w:val="es-AR"/>
+        </w:rPr>
+        <w:t>evaluación).</w:t>
+      </w:r>
+    </w:p>
+    <w:p>
+      <w:pPr>
+        <w:rPr>
+          <w:rFonts w:ascii="Montserrat" w:hAnsi="Montserrat"/>
+          <w:b/>
+          <w:bCs/>
+          <w:lang w:val="es-AR"/>
+        </w:rPr>
+      </w:pPr>
+      <w:r>
+        <w:rPr>
+          <w:rFonts w:ascii="Montserrat" w:hAnsi="Montserrat"/>
+          <w:b/>
+          <w:bCs/>
+          <w:lang w:val="es-AR"/>
+        </w:rPr>
+        <w:t>Limpieza registros sin exámenes.</w:t>
+      </w:r>
+    </w:p>
+    <w:p>
+      <w:pPr>
+        <w:rPr>
+          <w:rFonts w:ascii="Montserrat" w:hAnsi="Montserrat"/>
+          <w:lang w:val="es-AR"/>
+        </w:rPr>
+      </w:pPr>
+      <w:r>
+        <w:rPr>
+          <w:rFonts w:ascii="Montserrat" w:hAnsi="Montserrat"/>
+          <w:b/>
+          <w:bCs/>
+          <w:lang w:val="es-AR"/>
+        </w:rPr>
+        <w:tab/>
+      </w:r>
+      <w:r>
+        <w:rPr>
+          <w:rFonts w:ascii="Montserrat" w:hAnsi="Montserrat"/>
+          <w:lang w:val="es-AR"/>
+        </w:rPr>
+        <w:t xml:space="preserve">Por </w:t>
+      </w:r>
+      <w:r>
+        <w:rPr>
+          <w:rFonts w:ascii="Montserrat" w:hAnsi="Montserrat"/>
+          <w:lang w:val="es-AR"/>
+        </w:rPr>
+        <w:t>último,</w:t>
+      </w:r>
+      <w:r>
+        <w:rPr>
+          <w:rFonts w:ascii="Montserrat" w:hAnsi="Montserrat"/>
+          <w:lang w:val="es-AR"/>
+        </w:rPr>
+        <w:t xml:space="preserve"> una vez que ya </w:t>
+      </w:r>
+      <w:r>
+        <w:rPr>
+          <w:rFonts w:ascii="Montserrat" w:hAnsi="Montserrat"/>
+          <w:lang w:val="es-AR"/>
+        </w:rPr>
+        <w:t>generé</w:t>
+      </w:r>
+      <w:r>
+        <w:rPr>
+          <w:rFonts w:ascii="Montserrat" w:hAnsi="Montserrat"/>
+          <w:lang w:val="es-AR"/>
+        </w:rPr>
+        <w:t xml:space="preserve"> las variables de interés necesarias, </w:t>
+      </w:r>
+      <w:r>
+        <w:rPr>
+          <w:rFonts w:ascii="Montserrat" w:hAnsi="Montserrat"/>
+          <w:lang w:val="es-AR"/>
+        </w:rPr>
+        <w:t>procedí</w:t>
+      </w:r>
+      <w:r>
+        <w:rPr>
+          <w:rFonts w:ascii="Montserrat" w:hAnsi="Montserrat"/>
+          <w:lang w:val="es-AR"/>
+        </w:rPr>
+        <w:t xml:space="preserve"> a hacer una limpieza </w:t>
+      </w:r>
+      <w:r>
+        <w:rPr>
+          <w:rFonts w:ascii="Montserrat" w:hAnsi="Montserrat"/>
+          <w:lang w:val="es-AR"/>
+        </w:rPr>
+        <w:t>de datos</w:t>
+      </w:r>
+      <w:r>
+        <w:rPr>
+          <w:rFonts w:ascii="Montserrat" w:hAnsi="Montserrat"/>
+          <w:lang w:val="es-AR"/>
+        </w:rPr>
+        <w:t xml:space="preserve">. Pude observa que había alumnos que no tenían </w:t>
+      </w:r>
+      <w:r>
+        <w:rPr>
+          <w:rFonts w:ascii="Montserrat" w:hAnsi="Montserrat"/>
+          <w:lang w:val="es-AR"/>
+        </w:rPr>
+        <w:t>n</w:t>
+      </w:r>
+      <w:r>
+        <w:rPr>
+          <w:rFonts w:ascii="Montserrat" w:hAnsi="Montserrat"/>
+          <w:lang w:val="es-AR"/>
+        </w:rPr>
+        <w:t>ingún</w:t>
+      </w:r>
+      <w:r>
+        <w:rPr>
+          <w:rFonts w:ascii="Montserrat" w:hAnsi="Montserrat"/>
+          <w:lang w:val="es-AR"/>
+        </w:rPr>
+        <w:t xml:space="preserve"> examen rendido, esto podía deberse a algún tipo de error en la carga de datos o algún error externo que no es de mi </w:t>
+      </w:r>
+      <w:r>
+        <w:rPr>
+          <w:rFonts w:ascii="Montserrat" w:hAnsi="Montserrat"/>
+          <w:lang w:val="es-AR"/>
+        </w:rPr>
+        <w:t>conocimiento</w:t>
+      </w:r>
+      <w:r>
+        <w:rPr>
+          <w:rFonts w:ascii="Montserrat" w:hAnsi="Montserrat"/>
+          <w:lang w:val="es-AR"/>
+        </w:rPr>
+        <w:t xml:space="preserve">. </w:t>
+      </w:r>
+      <w:r>
+        <w:rPr>
+          <w:rFonts w:ascii="Montserrat" w:hAnsi="Montserrat"/>
+          <w:lang w:val="es-AR"/>
+        </w:rPr>
+        <w:t xml:space="preserve">Ya que podían afectar negativamente la performance del modelo, </w:t>
+      </w:r>
+      <w:r>
+        <w:rPr>
+          <w:rFonts w:ascii="Montserrat" w:hAnsi="Montserrat"/>
+          <w:lang w:val="es-AR"/>
+        </w:rPr>
+        <w:t>decidí eliminar estos registros</w:t>
+      </w:r>
+      <w:r>
+        <w:rPr>
+          <w:rFonts w:ascii="Montserrat" w:hAnsi="Montserrat"/>
+          <w:lang w:val="es-AR"/>
+        </w:rPr>
+        <w:t>.</w:t>
       </w:r>
     </w:p>
     <w:sectPr>

</xml_diff>